<commit_message>
Adds data processing part to report
</commit_message>
<xml_diff>
--- a/docs/deliverables/report/Report_pedro_part.docx
+++ b/docs/deliverables/report/Report_pedro_part.docx
@@ -73,7 +73,7 @@
             </w:rPr>
             <w:fldChar w:fldCharType="separate"/>
           </w:r>
-          <w:hyperlink w:anchor="_Toc168940095" w:history="1">
+          <w:hyperlink w:anchor="_Toc169706170" w:history="1">
             <w:r>
               <w:rPr>
                 <w:rStyle w:val="Hyperlink"/>
@@ -101,7 +101,7 @@
                 <w:noProof/>
                 <w:webHidden/>
               </w:rPr>
-              <w:instrText xml:space="preserve"> PAGEREF _Toc168940095 \h </w:instrText>
+              <w:instrText xml:space="preserve"> PAGEREF _Toc169706170 \h </w:instrText>
             </w:r>
             <w:r>
               <w:rPr>
@@ -146,7 +146,7 @@
               <w:lang w:eastAsia="de-CH"/>
             </w:rPr>
           </w:pPr>
-          <w:hyperlink w:anchor="_Toc168940096" w:history="1">
+          <w:hyperlink w:anchor="_Toc169706171" w:history="1">
             <w:r>
               <w:rPr>
                 <w:rStyle w:val="Hyperlink"/>
@@ -174,7 +174,7 @@
                 <w:noProof/>
                 <w:webHidden/>
               </w:rPr>
-              <w:instrText xml:space="preserve"> PAGEREF _Toc168940096 \h </w:instrText>
+              <w:instrText xml:space="preserve"> PAGEREF _Toc169706171 \h </w:instrText>
             </w:r>
             <w:r>
               <w:rPr>
@@ -219,7 +219,7 @@
               <w:lang w:eastAsia="de-CH"/>
             </w:rPr>
           </w:pPr>
-          <w:hyperlink w:anchor="_Toc168940097" w:history="1">
+          <w:hyperlink w:anchor="_Toc169706172" w:history="1">
             <w:r>
               <w:rPr>
                 <w:rStyle w:val="Hyperlink"/>
@@ -247,7 +247,7 @@
                 <w:noProof/>
                 <w:webHidden/>
               </w:rPr>
-              <w:instrText xml:space="preserve"> PAGEREF _Toc168940097 \h </w:instrText>
+              <w:instrText xml:space="preserve"> PAGEREF _Toc169706172 \h </w:instrText>
             </w:r>
             <w:r>
               <w:rPr>
@@ -292,7 +292,7 @@
               <w:lang w:eastAsia="de-CH"/>
             </w:rPr>
           </w:pPr>
-          <w:hyperlink w:anchor="_Toc168940098" w:history="1">
+          <w:hyperlink w:anchor="_Toc169706173" w:history="1">
             <w:r>
               <w:rPr>
                 <w:rStyle w:val="Hyperlink"/>
@@ -320,7 +320,7 @@
                 <w:noProof/>
                 <w:webHidden/>
               </w:rPr>
-              <w:instrText xml:space="preserve"> PAGEREF _Toc168940098 \h </w:instrText>
+              <w:instrText xml:space="preserve"> PAGEREF _Toc169706173 \h </w:instrText>
             </w:r>
             <w:r>
               <w:rPr>
@@ -365,14 +365,14 @@
               <w:lang w:eastAsia="de-CH"/>
             </w:rPr>
           </w:pPr>
-          <w:hyperlink w:anchor="_Toc168940099" w:history="1">
+          <w:hyperlink w:anchor="_Toc169706174" w:history="1">
             <w:r>
               <w:rPr>
                 <w:rStyle w:val="Hyperlink"/>
                 <w:noProof/>
                 <w:lang w:val="en-CH"/>
               </w:rPr>
-              <w:t>Expressions-in-the-Wild (expw)</w:t>
+              <w:t>Expressions-in-the-Wild (ExpW)</w:t>
             </w:r>
             <w:r>
               <w:rPr>
@@ -393,7 +393,7 @@
                 <w:noProof/>
                 <w:webHidden/>
               </w:rPr>
-              <w:instrText xml:space="preserve"> PAGEREF _Toc168940099 \h </w:instrText>
+              <w:instrText xml:space="preserve"> PAGEREF _Toc169706174 \h </w:instrText>
             </w:r>
             <w:r>
               <w:rPr>
@@ -414,6 +414,79 @@
                 <w:webHidden/>
               </w:rPr>
               <w:t>5</w:t>
+            </w:r>
+            <w:r>
+              <w:rPr>
+                <w:noProof/>
+                <w:webHidden/>
+              </w:rPr>
+              <w:fldChar w:fldCharType="end"/>
+            </w:r>
+          </w:hyperlink>
+        </w:p>
+        <w:p>
+          <w:pPr>
+            <w:pStyle w:val="TOC2"/>
+            <w:tabs>
+              <w:tab w:val="right" w:leader="dot" w:pos="9062"/>
+            </w:tabs>
+            <w:rPr>
+              <w:rFonts w:eastAsiaTheme="minorEastAsia"/>
+              <w:noProof/>
+              <w:sz w:val="24"/>
+              <w:szCs w:val="24"/>
+              <w:lang w:eastAsia="de-CH"/>
+            </w:rPr>
+          </w:pPr>
+          <w:hyperlink w:anchor="_Toc169706175" w:history="1">
+            <w:r>
+              <w:rPr>
+                <w:rStyle w:val="Hyperlink"/>
+                <w:noProof/>
+                <w:lang w:val="en-CH"/>
+              </w:rPr>
+              <w:t>Combining FER2013 and ExpW-datasets</w:t>
+            </w:r>
+            <w:r>
+              <w:rPr>
+                <w:noProof/>
+                <w:webHidden/>
+              </w:rPr>
+              <w:tab/>
+            </w:r>
+            <w:r>
+              <w:rPr>
+                <w:noProof/>
+                <w:webHidden/>
+              </w:rPr>
+              <w:fldChar w:fldCharType="begin"/>
+            </w:r>
+            <w:r>
+              <w:rPr>
+                <w:noProof/>
+                <w:webHidden/>
+              </w:rPr>
+              <w:instrText xml:space="preserve"> PAGEREF _Toc169706175 \h </w:instrText>
+            </w:r>
+            <w:r>
+              <w:rPr>
+                <w:noProof/>
+                <w:webHidden/>
+              </w:rPr>
+            </w:r>
+            <w:r>
+              <w:rPr>
+                <w:noProof/>
+                <w:webHidden/>
+              </w:rPr>
+              <w:fldChar w:fldCharType="separate"/>
+            </w:r>
+            <w:r>
+              <w:rPr>
+                <w:noProof/>
+                <w:webHidden/>
+              </w:rPr>
+              <w:t>8</w:t>
             </w:r>
             <w:r>
               <w:rPr>
@@ -438,7 +511,7 @@
               <w:lang w:eastAsia="de-CH"/>
             </w:rPr>
           </w:pPr>
-          <w:hyperlink w:anchor="_Toc168940100" w:history="1">
+          <w:hyperlink w:anchor="_Toc169706176" w:history="1">
             <w:r>
               <w:rPr>
                 <w:rStyle w:val="Hyperlink"/>
@@ -466,7 +539,7 @@
                 <w:noProof/>
                 <w:webHidden/>
               </w:rPr>
-              <w:instrText xml:space="preserve"> PAGEREF _Toc168940100 \h </w:instrText>
+              <w:instrText xml:space="preserve"> PAGEREF _Toc169706176 \h </w:instrText>
             </w:r>
             <w:r>
               <w:rPr>
@@ -486,7 +559,7 @@
                 <w:noProof/>
                 <w:webHidden/>
               </w:rPr>
-              <w:t>8</w:t>
+              <w:t>10</w:t>
             </w:r>
             <w:r>
               <w:rPr>
@@ -511,7 +584,7 @@
               <w:lang w:eastAsia="de-CH"/>
             </w:rPr>
           </w:pPr>
-          <w:hyperlink w:anchor="_Toc168940101" w:history="1">
+          <w:hyperlink w:anchor="_Toc169706177" w:history="1">
             <w:r>
               <w:rPr>
                 <w:rStyle w:val="Hyperlink"/>
@@ -539,7 +612,7 @@
                 <w:noProof/>
                 <w:webHidden/>
               </w:rPr>
-              <w:instrText xml:space="preserve"> PAGEREF _Toc168940101 \h </w:instrText>
+              <w:instrText xml:space="preserve"> PAGEREF _Toc169706177 \h </w:instrText>
             </w:r>
             <w:r>
               <w:rPr>
@@ -559,7 +632,7 @@
                 <w:noProof/>
                 <w:webHidden/>
               </w:rPr>
-              <w:t>8</w:t>
+              <w:t>10</w:t>
             </w:r>
             <w:r>
               <w:rPr>
@@ -584,7 +657,7 @@
               <w:lang w:eastAsia="de-CH"/>
             </w:rPr>
           </w:pPr>
-          <w:hyperlink w:anchor="_Toc168940102" w:history="1">
+          <w:hyperlink w:anchor="_Toc169706178" w:history="1">
             <w:r>
               <w:rPr>
                 <w:rStyle w:val="Hyperlink"/>
@@ -612,7 +685,7 @@
                 <w:noProof/>
                 <w:webHidden/>
               </w:rPr>
-              <w:instrText xml:space="preserve"> PAGEREF _Toc168940102 \h </w:instrText>
+              <w:instrText xml:space="preserve"> PAGEREF _Toc169706178 \h </w:instrText>
             </w:r>
             <w:r>
               <w:rPr>
@@ -632,7 +705,7 @@
                 <w:noProof/>
                 <w:webHidden/>
               </w:rPr>
-              <w:t>9</w:t>
+              <w:t>11</w:t>
             </w:r>
             <w:r>
               <w:rPr>
@@ -657,7 +730,7 @@
               <w:lang w:eastAsia="de-CH"/>
             </w:rPr>
           </w:pPr>
-          <w:hyperlink w:anchor="_Toc168940103" w:history="1">
+          <w:hyperlink w:anchor="_Toc169706179" w:history="1">
             <w:r>
               <w:rPr>
                 <w:rStyle w:val="Hyperlink"/>
@@ -685,7 +758,7 @@
                 <w:noProof/>
                 <w:webHidden/>
               </w:rPr>
-              <w:instrText xml:space="preserve"> PAGEREF _Toc168940103 \h </w:instrText>
+              <w:instrText xml:space="preserve"> PAGEREF _Toc169706179 \h </w:instrText>
             </w:r>
             <w:r>
               <w:rPr>
@@ -705,7 +778,7 @@
                 <w:noProof/>
                 <w:webHidden/>
               </w:rPr>
-              <w:t>10</w:t>
+              <w:t>12</w:t>
             </w:r>
             <w:r>
               <w:rPr>
@@ -761,7 +834,7 @@
           <w:lang w:val="en-CH"/>
         </w:rPr>
       </w:pPr>
-      <w:bookmarkStart w:id="0" w:name="_Toc168940095"/>
+      <w:bookmarkStart w:id="0" w:name="_Toc169706170"/>
       <w:r>
         <w:rPr>
           <w:lang w:val="en-CH"/>
@@ -802,7 +875,7 @@
           <w:lang w:val="en-CH"/>
         </w:rPr>
       </w:pPr>
-      <w:bookmarkStart w:id="1" w:name="_Toc168940096"/>
+      <w:bookmarkStart w:id="1" w:name="_Toc169706171"/>
       <w:r>
         <w:rPr>
           <w:lang w:val="en-CH"/>
@@ -819,7 +892,7 @@
           <w:lang w:val="en-CH"/>
         </w:rPr>
       </w:pPr>
-      <w:bookmarkStart w:id="2" w:name="_Toc168940097"/>
+      <w:bookmarkStart w:id="2" w:name="_Toc169706172"/>
       <w:r>
         <w:rPr>
           <w:lang w:val="en-CH"/>
@@ -838,320 +911,106 @@
         <w:rPr>
           <w:lang w:val="en-CH"/>
         </w:rPr>
-        <w:t xml:space="preserve">For our facial expression recognition project, we </w:t>
-      </w:r>
-      <w:r>
-        <w:rPr>
-          <w:lang w:val="en-CH"/>
-        </w:rPr>
-        <w:t>collected</w:t>
-      </w:r>
-      <w:r>
-        <w:rPr>
-          <w:lang w:val="en-CH"/>
-        </w:rPr>
-        <w:t xml:space="preserve"> two datasets: the FER2013 dataset and the </w:t>
-      </w:r>
-      <w:bookmarkStart w:id="3" w:name="_Hlk168917717"/>
-      <w:r>
-        <w:rPr>
-          <w:lang w:val="en-CH"/>
-        </w:rPr>
-        <w:t>Expressions in the Wild (</w:t>
+        <w:t>For our facial expression recognition project, we utilized two datasets: the FER-2013 dataset and the Expressions in the Wild (</w:t>
       </w:r>
       <w:proofErr w:type="spellStart"/>
       <w:r>
         <w:rPr>
           <w:lang w:val="en-CH"/>
         </w:rPr>
-        <w:t>expw</w:t>
+        <w:t>ExpW</w:t>
       </w:r>
       <w:proofErr w:type="spellEnd"/>
       <w:r>
         <w:rPr>
           <w:lang w:val="en-CH"/>
         </w:rPr>
-        <w:t>) dataset</w:t>
+        <w:t xml:space="preserve">) dataset. The FER-2013 dataset was sourced from a Kaggle challenge (Challenges in Representation Learning: Facial Expression Recognition Challenge | Kaggle, 2013; Goodfellow et al., 2013). The </w:t>
+      </w:r>
+      <w:proofErr w:type="spellStart"/>
+      <w:r>
+        <w:rPr>
+          <w:lang w:val="en-CH"/>
+        </w:rPr>
+        <w:t>ExpW</w:t>
+      </w:r>
+      <w:proofErr w:type="spellEnd"/>
+      <w:r>
+        <w:rPr>
+          <w:lang w:val="en-CH"/>
+        </w:rPr>
+        <w:t xml:space="preserve"> dataset was acquired from a research project on learning social relation traits from face images (Zhang et al., 2015a; Zhang et al., 2015b).</w:t>
+      </w:r>
+    </w:p>
+    <w:p>
+      <w:pPr>
+        <w:rPr>
+          <w:lang w:val="en-CH"/>
+        </w:rPr>
+      </w:pPr>
+      <w:r>
+        <w:rPr>
+          <w:lang w:val="en-CH"/>
+        </w:rPr>
+        <w:t>We stored both datasets in Google Drive, making them accessible to all team members for further usage and analysis.</w:t>
+      </w:r>
+    </w:p>
+    <w:p>
+      <w:pPr>
+        <w:pStyle w:val="Heading2"/>
+        <w:rPr>
+          <w:lang w:val="en-CH"/>
+        </w:rPr>
+      </w:pPr>
+      <w:bookmarkStart w:id="3" w:name="_Toc169706173"/>
+      <w:r>
+        <w:rPr>
+          <w:lang w:val="en-CH"/>
+        </w:rPr>
+        <w:t>FER2013</w:t>
       </w:r>
       <w:bookmarkEnd w:id="3"/>
-      <w:r>
-        <w:rPr>
-          <w:lang w:val="en-CH"/>
-        </w:rPr>
-        <w:t>. The FER-2013 dataset was obtained from a Kaggle challenge</w:t>
-      </w:r>
-      <w:r>
-        <w:rPr>
-          <w:lang w:val="en-CH"/>
-        </w:rPr>
-        <w:t xml:space="preserve"> (Challenges in Representation Learning: Facial Expression Recognition Challenge | Kaggle, 2013</w:t>
-      </w:r>
-      <w:r>
-        <w:rPr>
-          <w:lang w:val="en-CH"/>
-        </w:rPr>
-        <w:t>; Goodfellow et al., 2013</w:t>
-      </w:r>
-      <w:r>
-        <w:rPr>
-          <w:lang w:val="en-CH"/>
-        </w:rPr>
-        <w:t>). T</w:t>
-      </w:r>
-      <w:r>
-        <w:rPr>
-          <w:lang w:val="en-CH"/>
-        </w:rPr>
-        <w:t xml:space="preserve">he </w:t>
-      </w:r>
-      <w:r>
-        <w:rPr>
-          <w:lang w:val="en-CH"/>
-        </w:rPr>
-        <w:t>second</w:t>
-      </w:r>
-      <w:r>
-        <w:rPr>
-          <w:lang w:val="en-CH"/>
-        </w:rPr>
-        <w:t xml:space="preserve"> dataset </w:t>
-      </w:r>
-      <w:r>
-        <w:rPr>
-          <w:lang w:val="en-CH"/>
-        </w:rPr>
-        <w:t xml:space="preserve">we found on a website </w:t>
-      </w:r>
-      <w:r>
-        <w:rPr>
-          <w:lang w:val="en-CH"/>
-        </w:rPr>
-        <w:t xml:space="preserve">of a research project </w:t>
-      </w:r>
-      <w:r>
-        <w:rPr>
-          <w:lang w:val="en-CH"/>
-        </w:rPr>
-        <w:t>about learning s</w:t>
-      </w:r>
-      <w:r>
-        <w:rPr>
-          <w:lang w:val="en-CH"/>
-        </w:rPr>
-        <w:t>o</w:t>
-      </w:r>
-      <w:r>
-        <w:rPr>
-          <w:lang w:val="en-CH"/>
-        </w:rPr>
-        <w:t>cial relation traits from face images (Zhang et al., 2015a</w:t>
-      </w:r>
-      <w:r>
-        <w:rPr>
-          <w:lang w:val="en-CH"/>
-        </w:rPr>
-        <w:t>; Zhang et al., 2015b</w:t>
-      </w:r>
-      <w:r>
-        <w:rPr>
-          <w:lang w:val="en-CH"/>
-        </w:rPr>
-        <w:t>).</w:t>
-      </w:r>
-      <w:r>
-        <w:rPr>
-          <w:lang w:val="en-CH"/>
-        </w:rPr>
-        <w:t xml:space="preserve"> We stored the datasets in Google Drive and shared the drive amongst the team members</w:t>
-      </w:r>
-      <w:r>
-        <w:rPr>
-          <w:lang w:val="en-CH"/>
-        </w:rPr>
-        <w:t xml:space="preserve"> for further usage.</w:t>
-      </w:r>
-    </w:p>
-    <w:p>
-      <w:pPr>
-        <w:pStyle w:val="Heading2"/>
-        <w:rPr>
-          <w:lang w:val="en-CH"/>
-        </w:rPr>
-      </w:pPr>
-      <w:bookmarkStart w:id="4" w:name="_Toc168940098"/>
-      <w:r>
-        <w:rPr>
-          <w:lang w:val="en-CH"/>
-        </w:rPr>
-        <w:t>FER2013</w:t>
-      </w:r>
-      <w:bookmarkEnd w:id="4"/>
-    </w:p>
-    <w:p>
-      <w:pPr>
-        <w:rPr>
-          <w:lang w:val="en-CH"/>
-        </w:rPr>
-      </w:pPr>
-      <w:r>
-        <w:rPr>
-          <w:lang w:val="en-CH"/>
-        </w:rPr>
-        <w:t>W</w:t>
-      </w:r>
-      <w:r>
-        <w:rPr>
-          <w:lang w:val="en-CH"/>
-        </w:rPr>
-        <w:t xml:space="preserve">e </w:t>
-      </w:r>
-      <w:r>
-        <w:rPr>
-          <w:lang w:val="en-CH"/>
-        </w:rPr>
-        <w:t>first</w:t>
-      </w:r>
-      <w:r>
-        <w:rPr>
-          <w:lang w:val="en-CH"/>
-        </w:rPr>
-        <w:t xml:space="preserve"> planned to only use the FER2013 Dataset which consists of 35’887 48x48-pixel grayscale images of faces expressing various emotions. The emotions are categorized into </w:t>
-      </w:r>
-      <w:r>
-        <w:rPr>
-          <w:lang w:val="en-CH"/>
-        </w:rPr>
-        <w:t>seven emotions as integer values (0=angry, 1=disgust, 2=fear, 3=happy, 4=sad, 5=surprise, 6=neutral).</w:t>
-      </w:r>
-      <w:r>
-        <w:rPr>
-          <w:lang w:val="en-CH"/>
-        </w:rPr>
-        <w:t xml:space="preserve"> The dataset</w:t>
-      </w:r>
-      <w:r>
-        <w:rPr>
-          <w:lang w:val="en-CH"/>
-        </w:rPr>
-        <w:t xml:space="preserve"> comes in form of a csv-file and is already sp</w:t>
-      </w:r>
-      <w:r>
-        <w:rPr>
-          <w:lang w:val="en-CH"/>
-        </w:rPr>
-        <w:t>lit into a training set containing 28’709 images and a testing set containing 7’178 images</w:t>
-      </w:r>
-      <w:r>
-        <w:rPr>
-          <w:lang w:val="en-CH"/>
-        </w:rPr>
-        <w:t xml:space="preserve">. It has a column with </w:t>
-      </w:r>
-      <w:r>
-        <w:rPr>
-          <w:lang w:val="en-CH"/>
-        </w:rPr>
-        <w:t>pixel</w:t>
-      </w:r>
-      <w:r>
-        <w:rPr>
-          <w:lang w:val="en-CH"/>
-        </w:rPr>
-        <w:t xml:space="preserve"> values and a column with</w:t>
-      </w:r>
-      <w:r>
-        <w:rPr>
-          <w:lang w:val="en-CH"/>
-        </w:rPr>
-        <w:t xml:space="preserve"> the</w:t>
-      </w:r>
-      <w:r>
-        <w:rPr>
-          <w:lang w:val="en-CH"/>
-        </w:rPr>
-        <w:t xml:space="preserve"> associated</w:t>
-      </w:r>
-      <w:r>
-        <w:rPr>
-          <w:lang w:val="en-CH"/>
-        </w:rPr>
-        <w:t xml:space="preserve"> </w:t>
-      </w:r>
-      <w:r>
-        <w:rPr>
-          <w:lang w:val="en-CH"/>
-        </w:rPr>
-        <w:t>emotions</w:t>
-      </w:r>
-      <w:r>
-        <w:rPr>
-          <w:lang w:val="en-CH"/>
-        </w:rPr>
-        <w:t>.</w:t>
-      </w:r>
-    </w:p>
-    <w:p>
-      <w:pPr>
-        <w:rPr>
-          <w:lang w:val="en-CH"/>
-        </w:rPr>
-      </w:pPr>
-      <w:r>
-        <w:rPr>
-          <w:lang w:val="en-CH"/>
-        </w:rPr>
-        <w:t xml:space="preserve">For our analysis of the </w:t>
-      </w:r>
-      <w:r>
-        <w:rPr>
-          <w:lang w:val="en-CH"/>
-        </w:rPr>
-        <w:t>data,</w:t>
-      </w:r>
-      <w:r>
-        <w:rPr>
-          <w:lang w:val="en-CH"/>
-        </w:rPr>
-        <w:t xml:space="preserve"> </w:t>
-      </w:r>
-      <w:r>
-        <w:rPr>
-          <w:lang w:val="en-CH"/>
-        </w:rPr>
-        <w:t>we used</w:t>
-      </w:r>
-      <w:r>
-        <w:rPr>
-          <w:lang w:val="en-CH"/>
-        </w:rPr>
-        <w:t xml:space="preserve"> a</w:t>
-      </w:r>
-      <w:r>
-        <w:rPr>
-          <w:lang w:val="en-CH"/>
-        </w:rPr>
-        <w:t xml:space="preserve"> </w:t>
+    </w:p>
+    <w:p>
+      <w:pPr>
+        <w:rPr>
+          <w:lang w:val="en-CH"/>
+        </w:rPr>
+      </w:pPr>
+      <w:r>
+        <w:rPr>
+          <w:lang w:val="en-CH"/>
+        </w:rPr>
+        <w:t>We initially planned to use only the FER-2013 dataset, which consists of 35,887 48x48-pixel grayscale images of faces expressing various emotions. These emotions are categorized into seven classes as integer values: 0 (angry), 1 (disgust), 2 (fear), 3 (happy), 4 (sad), 5 (surprise), and 6 (neutral). The dataset is provided as a CSV file, already split into a training set with 28,709 images and a testing set with 7,178 images. The CSV file includes columns for pixel values and the associated emotions.</w:t>
+      </w:r>
+    </w:p>
+    <w:p>
+      <w:pPr>
+        <w:rPr>
+          <w:lang w:val="en-CH"/>
+        </w:rPr>
+      </w:pPr>
+      <w:r>
+        <w:rPr>
+          <w:lang w:val="en-CH"/>
+        </w:rPr>
+        <w:t xml:space="preserve">For our data analysis, we used a </w:t>
       </w:r>
       <w:proofErr w:type="spellStart"/>
       <w:r>
         <w:rPr>
           <w:lang w:val="en-CH"/>
         </w:rPr>
-        <w:t>jupyter</w:t>
+        <w:t>Jupyter</w:t>
       </w:r>
       <w:proofErr w:type="spellEnd"/>
       <w:r>
         <w:rPr>
           <w:lang w:val="en-CH"/>
         </w:rPr>
-        <w:t xml:space="preserve"> notebook. W</w:t>
-      </w:r>
-      <w:r>
-        <w:rPr>
-          <w:lang w:val="en-CH"/>
-        </w:rPr>
-        <w:t xml:space="preserve">e loaded the dataset into a </w:t>
-      </w:r>
+        <w:t xml:space="preserve"> Notebook. We loaded the dataset into a </w:t>
+      </w:r>
+      <w:proofErr w:type="gramStart"/>
       <w:r>
         <w:rPr>
           <w:lang w:val="en-CH"/>
@@ -1163,26 +1022,15 @@
         <w:rPr>
           <w:lang w:val="en-CH"/>
         </w:rPr>
-        <w:t>dataframe</w:t>
+        <w:t>DataFrame</w:t>
       </w:r>
       <w:proofErr w:type="spellEnd"/>
-      <w:r>
-        <w:rPr>
-          <w:lang w:val="en-CH"/>
-        </w:rPr>
-        <w:t xml:space="preserve"> and replaced the integer values of the emotions with the actual string values. After that we took some samples of the dataset and plotted the images with the associated emotions</w:t>
-      </w:r>
-      <w:r>
-        <w:rPr>
-          <w:lang w:val="en-CH"/>
-        </w:rPr>
-        <w:t xml:space="preserve"> using Python’s Image Library and matplotlib</w:t>
-      </w:r>
-      <w:r>
-        <w:rPr>
-          <w:lang w:val="en-CH"/>
-        </w:rPr>
-        <w:t>.</w:t>
+      <w:proofErr w:type="gramEnd"/>
+      <w:r>
+        <w:rPr>
+          <w:lang w:val="en-CH"/>
+        </w:rPr>
+        <w:t xml:space="preserve"> and replaced the integer values of the emotions with their corresponding string labels. We then took samples from the dataset and plotted the images with their associated emotions using Python’s Image Library and Matplotlib.</w:t>
       </w:r>
     </w:p>
     <w:p>
@@ -1248,7 +1096,7 @@
           <w:lang w:val="en-CH"/>
         </w:rPr>
       </w:pPr>
-      <w:bookmarkStart w:id="5" w:name="_Toc168939634"/>
+      <w:bookmarkStart w:id="4" w:name="_Toc169706144"/>
       <w:r>
         <w:rPr>
           <w:lang w:val="en-CH"/>
@@ -1292,7 +1140,7 @@
         </w:rPr>
         <w:t>: A sample of FER2013 images with associated emotion</w:t>
       </w:r>
-      <w:bookmarkEnd w:id="5"/>
+      <w:bookmarkEnd w:id="4"/>
     </w:p>
     <w:p>
       <w:pPr>
@@ -1309,6 +1157,7 @@
     </w:p>
     <w:p>
       <w:pPr>
+        <w:keepNext/>
         <w:rPr>
           <w:lang w:val="en-CH"/>
         </w:rPr>
@@ -1318,7 +1167,7 @@
           <w:lang w:val="en-CH"/>
         </w:rPr>
         <w:lastRenderedPageBreak/>
-        <w:t xml:space="preserve">We thought the images looked clean and were already cropped around the faces. Most of the captions were correct in our opinion. However, there were a few instances where we felt the images could have been </w:t>
+        <w:t xml:space="preserve">We observed that the images were clean and already cropped around the faces, with most captions being accurate in our opinion. However, there were a few instances where we felt the images could have been </w:t>
       </w:r>
       <w:r>
         <w:rPr>
@@ -1330,61 +1179,60 @@
         <w:rPr>
           <w:lang w:val="en-CH"/>
         </w:rPr>
-        <w:t xml:space="preserve"> differently. We figured that different cultural imprints might have an influence on how we perceive emotions. For this reason, and due to time constraints</w:t>
-      </w:r>
-      <w:r>
-        <w:rPr>
-          <w:lang w:val="en-CH"/>
-        </w:rPr>
-        <w:t xml:space="preserve"> and</w:t>
-      </w:r>
-      <w:r>
-        <w:rPr>
-          <w:lang w:val="en-CH"/>
-        </w:rPr>
-        <w:t xml:space="preserve"> limited resources, we decided not to change the labels.</w:t>
-      </w:r>
-    </w:p>
-    <w:p>
-      <w:pPr>
-        <w:rPr>
-          <w:lang w:val="en-CH"/>
-        </w:rPr>
-      </w:pPr>
-      <w:r>
-        <w:rPr>
-          <w:lang w:val="en-CH"/>
-        </w:rPr>
-        <w:t xml:space="preserve">After that we looked at how the labels were distributed. We plotted a bar chart with the label counts for each </w:t>
-      </w:r>
-      <w:r>
-        <w:rPr>
-          <w:lang w:val="en-CH"/>
-        </w:rPr>
-        <w:t xml:space="preserve">emotions using </w:t>
+        <w:t xml:space="preserve"> differently. We recognized that cultural differences might influence how we perceive emotions. Due to time constraints and limited resources, we decided not to alter the labels.</w:t>
+      </w:r>
+    </w:p>
+    <w:p>
+      <w:pPr>
+        <w:keepNext/>
+        <w:rPr>
+          <w:lang w:val="en-CH"/>
+        </w:rPr>
+      </w:pPr>
+      <w:r>
+        <w:rPr>
+          <w:lang w:val="en-CH"/>
+        </w:rPr>
+        <w:t xml:space="preserve">Next, we examined the distribution of the labels. Using </w:t>
       </w:r>
       <w:proofErr w:type="spellStart"/>
       <w:r>
         <w:rPr>
           <w:lang w:val="en-CH"/>
         </w:rPr>
-        <w:t>plotly</w:t>
+        <w:t>Plotly</w:t>
       </w:r>
       <w:proofErr w:type="spellEnd"/>
       <w:r>
         <w:rPr>
           <w:lang w:val="en-CH"/>
         </w:rPr>
-        <w:t xml:space="preserve"> express. We saw that the dataset is imbalanced. We have very few images associated with disgust and a lot more images associated with happy. </w:t>
-      </w:r>
-    </w:p>
-    <w:p>
-      <w:pPr>
-        <w:keepNext/>
-        <w:rPr>
-          <w:lang w:val="en-CH"/>
-        </w:rPr>
-      </w:pPr>
+        <w:t xml:space="preserve"> Express, we plotted a bar chart showing the label counts for each emotion. The chart revealed that the dataset is imbalanced, with very few images </w:t>
+      </w:r>
+      <w:r>
+        <w:rPr>
+          <w:lang w:val="en-CH"/>
+        </w:rPr>
+        <w:t>labelled</w:t>
+      </w:r>
+      <w:r>
+        <w:rPr>
+          <w:lang w:val="en-CH"/>
+        </w:rPr>
+        <w:t xml:space="preserve"> as "disgust" and a significantly higher number of images </w:t>
+      </w:r>
+      <w:r>
+        <w:rPr>
+          <w:lang w:val="en-CH"/>
+        </w:rPr>
+        <w:t>labelled</w:t>
+      </w:r>
+      <w:r>
+        <w:rPr>
+          <w:lang w:val="en-CH"/>
+        </w:rPr>
+        <w:t xml:space="preserve"> as "happy."</w:t>
+      </w:r>
       <w:r>
         <w:rPr>
           <w:noProof/>
@@ -1441,7 +1289,7 @@
           <w:lang w:val="en-CH"/>
         </w:rPr>
       </w:pPr>
-      <w:bookmarkStart w:id="6" w:name="_Toc168939635"/>
+      <w:bookmarkStart w:id="5" w:name="_Toc169706145"/>
       <w:r>
         <w:rPr>
           <w:lang w:val="en-CH"/>
@@ -1485,39 +1333,19 @@
         </w:rPr>
         <w:t>: Distribution of emotions in FER2013 dataset</w:t>
       </w:r>
-      <w:bookmarkEnd w:id="6"/>
-    </w:p>
-    <w:p>
-      <w:pPr>
-        <w:rPr>
-          <w:lang w:val="en-CH"/>
-        </w:rPr>
-      </w:pPr>
-      <w:r>
-        <w:rPr>
-          <w:lang w:val="en-CH"/>
-        </w:rPr>
-        <w:t xml:space="preserve">This imbalance can lead to misclassifications because the model does not have enough data to learn all classes. </w:t>
-      </w:r>
-      <w:r>
-        <w:rPr>
-          <w:lang w:val="en-CH"/>
-        </w:rPr>
-        <w:t xml:space="preserve">To tackle that </w:t>
-      </w:r>
-      <w:proofErr w:type="gramStart"/>
-      <w:r>
-        <w:rPr>
-          <w:lang w:val="en-CH"/>
-        </w:rPr>
-        <w:t>imbalance</w:t>
-      </w:r>
-      <w:proofErr w:type="gramEnd"/>
-      <w:r>
-        <w:rPr>
-          <w:lang w:val="en-CH"/>
-        </w:rPr>
-        <w:t xml:space="preserve"> we thought about looking for another dataset and then combine these two datasets and check the distribution again.</w:t>
+      <w:bookmarkEnd w:id="5"/>
+    </w:p>
+    <w:p>
+      <w:pPr>
+        <w:rPr>
+          <w:lang w:val="en-CH"/>
+        </w:rPr>
+      </w:pPr>
+      <w:r>
+        <w:rPr>
+          <w:lang w:val="en-CH"/>
+        </w:rPr>
+        <w:t>This imbalance can lead to misclassifications because the model lacks sufficient data to learn all classes effectively. To address this issue, we considered searching for an additional dataset. By combining the two datasets, we aimed to achieve a more balanced distribution of emotions and improve the model's performance.</w:t>
       </w:r>
     </w:p>
     <w:p>
@@ -1540,7 +1368,7 @@
           <w:lang w:val="en-CH"/>
         </w:rPr>
       </w:pPr>
-      <w:bookmarkStart w:id="7" w:name="_Toc168940099"/>
+      <w:bookmarkStart w:id="6" w:name="_Toc169706174"/>
       <w:r>
         <w:rPr>
           <w:lang w:val="en-CH"/>
@@ -1553,7 +1381,7 @@
         <w:rPr>
           <w:lang w:val="en-CH"/>
         </w:rPr>
-        <w:t>expw</w:t>
+        <w:t>ExpW</w:t>
       </w:r>
       <w:proofErr w:type="spellEnd"/>
       <w:r>
@@ -1562,99 +1390,39 @@
         </w:rPr>
         <w:t>)</w:t>
       </w:r>
-      <w:bookmarkEnd w:id="7"/>
-    </w:p>
-    <w:p>
-      <w:pPr>
-        <w:rPr>
-          <w:lang w:val="en-CH"/>
-        </w:rPr>
-      </w:pPr>
-      <w:r>
-        <w:rPr>
-          <w:lang w:val="en-CH"/>
-        </w:rPr>
-        <w:t xml:space="preserve">As previously </w:t>
-      </w:r>
-      <w:r>
-        <w:rPr>
-          <w:lang w:val="en-CH"/>
-        </w:rPr>
-        <w:t>mentioned,</w:t>
-      </w:r>
-      <w:r>
-        <w:rPr>
-          <w:lang w:val="en-CH"/>
-        </w:rPr>
-        <w:t xml:space="preserve"> we wanted to tackle the imbalance of the FER2013 dataset</w:t>
-      </w:r>
-      <w:r>
-        <w:rPr>
-          <w:lang w:val="en-CH"/>
-        </w:rPr>
-        <w:t xml:space="preserve">. We also wanted to find a more diverse dataset with images in various </w:t>
-      </w:r>
-      <w:r>
-        <w:rPr>
-          <w:lang w:val="en-CH"/>
-        </w:rPr>
-        <w:t>situations. This could</w:t>
-      </w:r>
-      <w:r>
-        <w:rPr>
-          <w:lang w:val="en-CH"/>
-        </w:rPr>
-        <w:t xml:space="preserve"> help us make our model more robust. </w:t>
-      </w:r>
-    </w:p>
-    <w:p>
-      <w:pPr>
-        <w:rPr>
-          <w:lang w:val="en-CH"/>
-        </w:rPr>
-      </w:pPr>
-      <w:r>
-        <w:rPr>
-          <w:lang w:val="en-CH"/>
-        </w:rPr>
-        <w:t xml:space="preserve">We found the </w:t>
-      </w:r>
-      <w:r>
-        <w:rPr>
-          <w:lang w:val="en-CH"/>
-        </w:rPr>
-        <w:t xml:space="preserve">“Expressions in the Wild” </w:t>
-      </w:r>
-      <w:r>
-        <w:rPr>
-          <w:lang w:val="en-CH"/>
-        </w:rPr>
-        <w:t xml:space="preserve">dataset </w:t>
-      </w:r>
-      <w:r>
-        <w:rPr>
-          <w:lang w:val="en-CH"/>
-        </w:rPr>
-        <w:t>which contains a folder with 91’793 colourful images in various sizes and a separate file with the labels.</w:t>
-      </w:r>
-      <w:r>
-        <w:rPr>
-          <w:rStyle w:val="FootnoteReference"/>
-          <w:lang w:val="en-CH"/>
-        </w:rPr>
-        <w:t xml:space="preserve"> </w:t>
-      </w:r>
-      <w:r>
-        <w:rPr>
-          <w:lang w:val="en-CH"/>
-        </w:rPr>
-        <w:t>The labels came in the form of a List-file (.</w:t>
+      <w:bookmarkEnd w:id="6"/>
+    </w:p>
+    <w:p>
+      <w:pPr>
+        <w:rPr>
+          <w:lang w:val="en-CH"/>
+        </w:rPr>
+      </w:pPr>
+      <w:r>
+        <w:rPr>
+          <w:lang w:val="en-CH"/>
+        </w:rPr>
+        <w:t xml:space="preserve">As previously mentioned, we wanted to address the imbalance in the FER-2013 dataset and find a more diverse dataset with images in various situations to make our model more robust. We discovered the “Expressions in the Wild” dataset, which contains a folder with 91,793 </w:t>
       </w:r>
       <w:proofErr w:type="spellStart"/>
       <w:r>
         <w:rPr>
           <w:lang w:val="en-CH"/>
         </w:rPr>
+        <w:t>colorful</w:t>
+      </w:r>
+      <w:proofErr w:type="spellEnd"/>
+      <w:r>
+        <w:rPr>
+          <w:lang w:val="en-CH"/>
+        </w:rPr>
+        <w:t xml:space="preserve"> images of various sizes and a separate file with labels. The labels were initially in a List file (.</w:t>
+      </w:r>
+      <w:proofErr w:type="spellStart"/>
+      <w:r>
+        <w:rPr>
+          <w:lang w:val="en-CH"/>
+        </w:rPr>
         <w:t>lst</w:t>
       </w:r>
       <w:proofErr w:type="spellEnd"/>
@@ -1662,7 +1430,7 @@
         <w:rPr>
           <w:lang w:val="en-CH"/>
         </w:rPr>
-        <w:t>), which we changed into a csv file.</w:t>
+        <w:t>), which we converted into a CSV file.</w:t>
       </w:r>
     </w:p>
     <w:p>
@@ -1693,24 +1461,29 @@
       <w:proofErr w:type="spellStart"/>
       <w:r>
         <w:rPr>
+          <w:b/>
+          <w:bCs/>
           <w:lang w:val="en-CH"/>
         </w:rPr>
         <w:t>image_name</w:t>
       </w:r>
       <w:proofErr w:type="spellEnd"/>
-    </w:p>
-    <w:p>
-      <w:pPr>
-        <w:pStyle w:val="ListParagraph"/>
-        <w:numPr>
-          <w:ilvl w:val="1"/>
-          <w:numId w:val="1"/>
-        </w:numPr>
-        <w:spacing w:after="0"/>
-        <w:rPr>
-          <w:lang w:val="en-CH"/>
-        </w:rPr>
-      </w:pPr>
+      <w:r>
+        <w:rPr>
+          <w:b/>
+          <w:bCs/>
+          <w:lang w:val="en-CH"/>
+        </w:rPr>
+        <w:t>:</w:t>
+      </w:r>
+      <w:r>
+        <w:rPr>
+          <w:b/>
+          <w:bCs/>
+          <w:lang w:val="en-CH"/>
+        </w:rPr>
+        <w:t xml:space="preserve"> </w:t>
+      </w:r>
       <w:r>
         <w:rPr>
           <w:lang w:val="en-CH"/>
@@ -1733,24 +1506,27 @@
       <w:proofErr w:type="spellStart"/>
       <w:r>
         <w:rPr>
+          <w:b/>
+          <w:bCs/>
           <w:lang w:val="en-CH"/>
         </w:rPr>
         <w:t>face_id_in_image</w:t>
       </w:r>
       <w:proofErr w:type="spellEnd"/>
-    </w:p>
-    <w:p>
-      <w:pPr>
-        <w:pStyle w:val="ListParagraph"/>
-        <w:numPr>
-          <w:ilvl w:val="1"/>
-          <w:numId w:val="1"/>
-        </w:numPr>
-        <w:spacing w:after="0"/>
-        <w:rPr>
-          <w:lang w:val="en-CH"/>
-        </w:rPr>
-      </w:pPr>
+      <w:r>
+        <w:rPr>
+          <w:b/>
+          <w:bCs/>
+          <w:lang w:val="en-CH"/>
+        </w:rPr>
+        <w:t>:</w:t>
+      </w:r>
+      <w:r>
+        <w:rPr>
+          <w:lang w:val="en-CH"/>
+        </w:rPr>
+        <w:t xml:space="preserve"> </w:t>
+      </w:r>
       <w:r>
         <w:rPr>
           <w:lang w:val="en-CH"/>
@@ -1773,6 +1549,8 @@
       <w:proofErr w:type="spellStart"/>
       <w:r>
         <w:rPr>
+          <w:b/>
+          <w:bCs/>
           <w:lang w:val="en-CH"/>
         </w:rPr>
         <w:t>face_box_top</w:t>
@@ -1780,6 +1558,8 @@
       <w:proofErr w:type="spellEnd"/>
       <w:r>
         <w:rPr>
+          <w:b/>
+          <w:bCs/>
           <w:lang w:val="en-CH"/>
         </w:rPr>
         <w:t xml:space="preserve">, </w:t>
@@ -1787,6 +1567,8 @@
       <w:proofErr w:type="spellStart"/>
       <w:r>
         <w:rPr>
+          <w:b/>
+          <w:bCs/>
           <w:lang w:val="en-CH"/>
         </w:rPr>
         <w:t>face_box_left</w:t>
@@ -1794,6 +1576,8 @@
       <w:proofErr w:type="spellEnd"/>
       <w:r>
         <w:rPr>
+          <w:b/>
+          <w:bCs/>
           <w:lang w:val="en-CH"/>
         </w:rPr>
         <w:t xml:space="preserve">, </w:t>
@@ -1801,6 +1585,8 @@
       <w:proofErr w:type="spellStart"/>
       <w:r>
         <w:rPr>
+          <w:b/>
+          <w:bCs/>
           <w:lang w:val="en-CH"/>
         </w:rPr>
         <w:t>face_box_right</w:t>
@@ -1808,6 +1594,8 @@
       <w:proofErr w:type="spellEnd"/>
       <w:r>
         <w:rPr>
+          <w:b/>
+          <w:bCs/>
           <w:lang w:val="en-CH"/>
         </w:rPr>
         <w:t xml:space="preserve">, </w:t>
@@ -1815,24 +1603,21 @@
       <w:proofErr w:type="spellStart"/>
       <w:r>
         <w:rPr>
+          <w:b/>
+          <w:bCs/>
           <w:lang w:val="en-CH"/>
         </w:rPr>
         <w:t>face_box_bottom</w:t>
       </w:r>
       <w:proofErr w:type="spellEnd"/>
-    </w:p>
-    <w:p>
-      <w:pPr>
-        <w:pStyle w:val="ListParagraph"/>
-        <w:numPr>
-          <w:ilvl w:val="1"/>
-          <w:numId w:val="1"/>
-        </w:numPr>
-        <w:spacing w:after="0"/>
-        <w:rPr>
-          <w:lang w:val="en-CH"/>
-        </w:rPr>
-      </w:pPr>
+      <w:r>
+        <w:rPr>
+          <w:b/>
+          <w:bCs/>
+          <w:lang w:val="en-CH"/>
+        </w:rPr>
+        <w:t xml:space="preserve">: </w:t>
+      </w:r>
       <w:r>
         <w:rPr>
           <w:lang w:val="en-CH"/>
@@ -1855,24 +1640,27 @@
       <w:proofErr w:type="spellStart"/>
       <w:r>
         <w:rPr>
+          <w:b/>
+          <w:bCs/>
           <w:lang w:val="en-CH"/>
         </w:rPr>
         <w:t>face_box_confidence</w:t>
       </w:r>
       <w:proofErr w:type="spellEnd"/>
-    </w:p>
-    <w:p>
-      <w:pPr>
-        <w:pStyle w:val="ListParagraph"/>
-        <w:numPr>
-          <w:ilvl w:val="1"/>
-          <w:numId w:val="1"/>
-        </w:numPr>
-        <w:spacing w:after="0"/>
-        <w:rPr>
-          <w:lang w:val="en-CH"/>
-        </w:rPr>
-      </w:pPr>
+      <w:r>
+        <w:rPr>
+          <w:b/>
+          <w:bCs/>
+          <w:lang w:val="en-CH"/>
+        </w:rPr>
+        <w:t>:</w:t>
+      </w:r>
+      <w:r>
+        <w:rPr>
+          <w:lang w:val="en-CH"/>
+        </w:rPr>
+        <w:t xml:space="preserve"> </w:t>
+      </w:r>
       <w:r>
         <w:rPr>
           <w:lang w:val="en-CH"/>
@@ -1895,6 +1683,8 @@
       <w:proofErr w:type="spellStart"/>
       <w:r>
         <w:rPr>
+          <w:b/>
+          <w:bCs/>
           <w:lang w:val="en-CH"/>
         </w:rPr>
         <w:t>expression_label</w:t>
@@ -1902,23 +1692,18 @@
       <w:proofErr w:type="spellEnd"/>
       <w:r>
         <w:rPr>
+          <w:b/>
+          <w:bCs/>
+          <w:lang w:val="en-CH"/>
+        </w:rPr>
+        <w:t>:</w:t>
+      </w:r>
+      <w:r>
+        <w:rPr>
           <w:lang w:val="en-CH"/>
         </w:rPr>
         <w:t xml:space="preserve"> </w:t>
       </w:r>
-    </w:p>
-    <w:p>
-      <w:pPr>
-        <w:pStyle w:val="ListParagraph"/>
-        <w:numPr>
-          <w:ilvl w:val="1"/>
-          <w:numId w:val="2"/>
-        </w:numPr>
-        <w:spacing w:after="0"/>
-        <w:rPr>
-          <w:lang w:val="en-CH"/>
-        </w:rPr>
-      </w:pPr>
       <w:r>
         <w:rPr>
           <w:lang w:val="en-CH"/>
@@ -1943,116 +1728,55 @@
         <w:rPr>
           <w:lang w:val="en-CH"/>
         </w:rPr>
-        <w:t xml:space="preserve">We created a pandas </w:t>
+        <w:t xml:space="preserve">For the analysis of this dataset, we used a new </w:t>
       </w:r>
       <w:proofErr w:type="spellStart"/>
       <w:r>
         <w:rPr>
           <w:lang w:val="en-CH"/>
         </w:rPr>
-        <w:t>dataframe</w:t>
+        <w:t>Jupyter</w:t>
       </w:r>
       <w:proofErr w:type="spellEnd"/>
       <w:r>
         <w:rPr>
           <w:lang w:val="en-CH"/>
         </w:rPr>
-        <w:t xml:space="preserve"> for the labels</w:t>
-      </w:r>
-      <w:r>
-        <w:rPr>
-          <w:lang w:val="en-CH"/>
-        </w:rPr>
-        <w:t xml:space="preserve"> and added the headers for each column because the file came without the headers. We then took a sample of </w:t>
-      </w:r>
-      <w:r>
-        <w:rPr>
-          <w:lang w:val="en-CH"/>
-        </w:rPr>
-        <w:t xml:space="preserve">30 items </w:t>
-      </w:r>
-      <w:r>
-        <w:rPr>
-          <w:lang w:val="en-CH"/>
-        </w:rPr>
-        <w:t xml:space="preserve">from the dataset </w:t>
-      </w:r>
-      <w:r>
-        <w:rPr>
-          <w:lang w:val="en-CH"/>
-        </w:rPr>
-        <w:t>using the pandas sample function and a random state of 42</w:t>
-      </w:r>
-      <w:r>
-        <w:rPr>
-          <w:lang w:val="en-CH"/>
-        </w:rPr>
-        <w:t>.</w:t>
-      </w:r>
-      <w:r>
-        <w:rPr>
-          <w:lang w:val="en-CH"/>
-        </w:rPr>
-        <w:t xml:space="preserve"> </w:t>
-      </w:r>
-      <w:r>
-        <w:rPr>
-          <w:lang w:val="en-CH"/>
-        </w:rPr>
-        <w:t xml:space="preserve">We then used the </w:t>
-      </w:r>
-      <w:r>
-        <w:rPr>
-          <w:lang w:val="en-CH"/>
-        </w:rPr>
-        <w:t>image name</w:t>
-      </w:r>
-      <w:r>
-        <w:rPr>
-          <w:lang w:val="en-CH"/>
-        </w:rPr>
-        <w:t xml:space="preserve"> to load the image</w:t>
-      </w:r>
-      <w:r>
-        <w:rPr>
-          <w:lang w:val="en-CH"/>
-        </w:rPr>
-        <w:t xml:space="preserve"> using the OpenCV library and used the </w:t>
-      </w:r>
-      <w:r>
-        <w:rPr>
-          <w:lang w:val="en-CH"/>
-        </w:rPr>
-        <w:t>face box</w:t>
-      </w:r>
-      <w:r>
-        <w:rPr>
-          <w:lang w:val="en-CH"/>
-        </w:rPr>
-        <w:t xml:space="preserve"> coordinates to draw a rectangle around the faces with a margin of 10%. We </w:t>
-      </w:r>
-      <w:r>
-        <w:rPr>
-          <w:lang w:val="en-CH"/>
-        </w:rPr>
-        <w:t>then plotted the images using matplotlib</w:t>
-      </w:r>
-      <w:r>
-        <w:rPr>
-          <w:lang w:val="en-CH"/>
-        </w:rPr>
-        <w:t>.</w:t>
-      </w:r>
-      <w:r>
-        <w:rPr>
-          <w:lang w:val="en-CH"/>
-        </w:rPr>
-        <w:t xml:space="preserve"> We wanted to get a first feel for the data.</w:t>
-      </w:r>
-    </w:p>
-    <w:p>
-      <w:r>
-        <w:rPr>
+        <w:t xml:space="preserve"> Notebook. </w:t>
+      </w:r>
+      <w:r>
+        <w:rPr>
+          <w:lang w:val="en-CH"/>
+        </w:rPr>
+        <w:t xml:space="preserve">We created a </w:t>
+      </w:r>
+      <w:proofErr w:type="gramStart"/>
+      <w:r>
+        <w:rPr>
+          <w:lang w:val="en-CH"/>
+        </w:rPr>
+        <w:t xml:space="preserve">pandas </w:t>
+      </w:r>
+      <w:proofErr w:type="spellStart"/>
+      <w:r>
+        <w:rPr>
+          <w:lang w:val="en-CH"/>
+        </w:rPr>
+        <w:t>DataFrame</w:t>
+      </w:r>
+      <w:proofErr w:type="spellEnd"/>
+      <w:proofErr w:type="gramEnd"/>
+      <w:r>
+        <w:rPr>
+          <w:lang w:val="en-CH"/>
+        </w:rPr>
+        <w:t xml:space="preserve"> for the labels and added headers for each column, as the original file did not include them. We then took a sample of 30 items from the dataset using the pandas sample function with a random state of 42. Using the image names, we loaded the images with the OpenCV library and used the face box coordinates to draw rectangles around the faces with a 10% margin. Finally, we plotted the images using Matplotlib to get an initial feel for the data.</w:t>
+      </w:r>
+    </w:p>
+    <w:p>
+      <w:r>
+        <w:rPr>
+          <w:noProof/>
           <w:lang w:val="en-CH"/>
         </w:rPr>
         <w:drawing>
@@ -2097,7 +1821,7 @@
         <w:pStyle w:val="Caption"/>
         <w:spacing w:line="360" w:lineRule="auto"/>
       </w:pPr>
-      <w:bookmarkStart w:id="8" w:name="_Toc168939636"/>
+      <w:bookmarkStart w:id="7" w:name="_Toc169706146"/>
       <w:r>
         <w:t xml:space="preserve">Figure </w:t>
       </w:r>
@@ -2122,10 +1846,24 @@
       <w:r>
         <w:t>: Sample of images with faceboxes before further processing</w:t>
       </w:r>
-      <w:bookmarkEnd w:id="8"/>
-    </w:p>
-    <w:p>
-      <w:pPr>
+      <w:bookmarkEnd w:id="7"/>
+    </w:p>
+    <w:p>
+      <w:pPr>
+        <w:rPr>
+          <w:lang w:val="en-CH"/>
+        </w:rPr>
+      </w:pPr>
+      <w:r>
+        <w:rPr>
+          <w:lang w:val="en-CH"/>
+        </w:rPr>
+        <w:br w:type="page"/>
+      </w:r>
+    </w:p>
+    <w:p>
+      <w:pPr>
+        <w:keepNext/>
         <w:rPr>
           <w:lang w:val="en-CH"/>
         </w:rPr>
@@ -2135,121 +1873,7 @@
           <w:lang w:val="en-CH"/>
         </w:rPr>
         <w:lastRenderedPageBreak/>
-        <w:t xml:space="preserve">As you can see the </w:t>
-      </w:r>
-      <w:r>
-        <w:rPr>
-          <w:lang w:val="en-CH"/>
-        </w:rPr>
-        <w:t>purity of the data</w:t>
-      </w:r>
-      <w:r>
-        <w:rPr>
-          <w:lang w:val="en-CH"/>
-        </w:rPr>
-        <w:t xml:space="preserve"> is difficult to determine in this form, so that is why we took samples of 30 items </w:t>
-      </w:r>
-      <w:r>
-        <w:rPr>
-          <w:lang w:val="en-CH"/>
-        </w:rPr>
-        <w:t xml:space="preserve">with </w:t>
-      </w:r>
-      <w:r>
-        <w:rPr>
-          <w:lang w:val="en-CH"/>
-        </w:rPr>
-        <w:t>face box</w:t>
-      </w:r>
-      <w:r>
-        <w:rPr>
-          <w:lang w:val="en-CH"/>
-        </w:rPr>
-        <w:t xml:space="preserve"> confidence of under 50%</w:t>
-      </w:r>
-      <w:r>
-        <w:rPr>
-          <w:lang w:val="en-CH"/>
-        </w:rPr>
-        <w:t xml:space="preserve"> </w:t>
-      </w:r>
-      <w:r>
-        <w:rPr>
-          <w:lang w:val="en-CH"/>
-        </w:rPr>
-        <w:t xml:space="preserve">from the dataset </w:t>
-      </w:r>
-      <w:r>
-        <w:rPr>
-          <w:lang w:val="en-CH"/>
-        </w:rPr>
-        <w:t xml:space="preserve">using the </w:t>
-      </w:r>
-      <w:r>
-        <w:rPr>
-          <w:lang w:val="en-CH"/>
-        </w:rPr>
-        <w:t>same method as before</w:t>
-      </w:r>
-      <w:r>
-        <w:rPr>
-          <w:lang w:val="en-CH"/>
-        </w:rPr>
-        <w:t xml:space="preserve"> </w:t>
-      </w:r>
-      <w:r>
-        <w:rPr>
-          <w:lang w:val="en-CH"/>
-        </w:rPr>
-        <w:t xml:space="preserve">and </w:t>
-      </w:r>
-      <w:r>
-        <w:rPr>
-          <w:lang w:val="en-CH"/>
-        </w:rPr>
-        <w:t>30</w:t>
-      </w:r>
-      <w:r>
-        <w:rPr>
-          <w:lang w:val="en-CH"/>
-        </w:rPr>
-        <w:t xml:space="preserve"> images with </w:t>
-      </w:r>
-      <w:r>
-        <w:rPr>
-          <w:lang w:val="en-CH"/>
-        </w:rPr>
-        <w:t>face box</w:t>
-      </w:r>
-      <w:r>
-        <w:rPr>
-          <w:lang w:val="en-CH"/>
-        </w:rPr>
-        <w:t xml:space="preserve"> confidence of higher than 50%</w:t>
-      </w:r>
-      <w:r>
-        <w:rPr>
-          <w:lang w:val="en-CH"/>
-        </w:rPr>
-        <w:t xml:space="preserve">. </w:t>
-      </w:r>
-      <w:r>
-        <w:rPr>
-          <w:lang w:val="en-CH"/>
-        </w:rPr>
-        <w:t xml:space="preserve">We then cropped the image around the faces with help of the </w:t>
-      </w:r>
-      <w:r>
-        <w:rPr>
-          <w:lang w:val="en-CH"/>
-        </w:rPr>
-        <w:t>face box</w:t>
-      </w:r>
-      <w:r>
-        <w:rPr>
-          <w:lang w:val="en-CH"/>
-        </w:rPr>
-        <w:t xml:space="preserve"> coordinates and plotted the images using matplotlib.</w:t>
+        <w:t>As you can see, determining the purity of the data in this form is challenging. To address this, we took samples of 30 items with a face box confidence below 50% and 30 items with a face box confidence above 50%, using the same sampling method as before. We then cropped the images around the faces using the face box coordinates and plotted the images using Matplotlib. This allowed us to visually assess the quality and accuracy of the face detections.</w:t>
       </w:r>
     </w:p>
     <w:p>
@@ -2264,7 +1888,7 @@
           <w:lang w:val="en-CH"/>
         </w:rPr>
         <w:drawing>
-          <wp:inline distT="0" distB="0" distL="0" distR="0" wp14:anchorId="440E6F34" wp14:editId="488BE1D5">
+          <wp:inline distT="0" distB="0" distL="0" distR="0" wp14:anchorId="440E6F34" wp14:editId="37542DDB">
             <wp:extent cx="5760720" cy="1850390"/>
             <wp:effectExtent l="0" t="0" r="0" b="0"/>
             <wp:docPr id="2045104994" name="Picture 2" descr="A collage of people's faces&#10;&#10;Description automatically generated"/>
@@ -2311,7 +1935,7 @@
         <w:pStyle w:val="Caption"/>
         <w:spacing w:line="360" w:lineRule="auto"/>
       </w:pPr>
-      <w:bookmarkStart w:id="9" w:name="_Toc168939637"/>
+      <w:bookmarkStart w:id="8" w:name="_Toc169706147"/>
       <w:r>
         <w:t xml:space="preserve">Figure </w:t>
       </w:r>
@@ -2336,7 +1960,7 @@
       <w:r>
         <w:t>:Sample images with facebox confidence lower than 50%</w:t>
       </w:r>
-      <w:bookmarkEnd w:id="9"/>
+      <w:bookmarkEnd w:id="8"/>
     </w:p>
     <w:p>
       <w:pPr>
@@ -2350,7 +1974,7 @@
           <w:lang w:val="en-CH"/>
         </w:rPr>
         <w:drawing>
-          <wp:inline distT="0" distB="0" distL="0" distR="0" wp14:anchorId="54304EE8" wp14:editId="6783DB95">
+          <wp:inline distT="0" distB="0" distL="0" distR="0" wp14:anchorId="54304EE8" wp14:editId="15F37174">
             <wp:extent cx="5760720" cy="1850390"/>
             <wp:effectExtent l="0" t="0" r="0" b="0"/>
             <wp:docPr id="950694860" name="Picture 3" descr="A collage of different people&#10;&#10;Description automatically generated"/>
@@ -2397,7 +2021,7 @@
         <w:pStyle w:val="Caption"/>
         <w:spacing w:line="360" w:lineRule="auto"/>
       </w:pPr>
-      <w:bookmarkStart w:id="10" w:name="_Toc168939638"/>
+      <w:bookmarkStart w:id="9" w:name="_Toc169706148"/>
       <w:r>
         <w:t xml:space="preserve">Figure </w:t>
       </w:r>
@@ -2431,68 +2055,94 @@
       <w:r>
         <w:t xml:space="preserve"> than 50%</w:t>
       </w:r>
-      <w:bookmarkEnd w:id="10"/>
-    </w:p>
-    <w:p>
-      <w:pPr>
-        <w:rPr>
-          <w:lang w:val="en-CH"/>
-        </w:rPr>
-      </w:pPr>
-      <w:r>
-        <w:rPr>
-          <w:lang w:val="en-CH"/>
-        </w:rPr>
-        <w:t xml:space="preserve">After looking at the samples we found that the images are correctly labelled and look good enough to use for training, even the images with low confidence values. </w:t>
-      </w:r>
-      <w:r>
-        <w:rPr>
-          <w:lang w:val="en-CH"/>
-        </w:rPr>
-        <w:t>Additionally,</w:t>
-      </w:r>
-      <w:r>
-        <w:rPr>
-          <w:lang w:val="en-CH"/>
-        </w:rPr>
-        <w:t xml:space="preserve"> they look </w:t>
-      </w:r>
-      <w:r>
-        <w:rPr>
-          <w:lang w:val="en-CH"/>
-        </w:rPr>
-        <w:t>similar to</w:t>
-      </w:r>
-      <w:r>
-        <w:rPr>
-          <w:lang w:val="en-CH"/>
-        </w:rPr>
-        <w:t xml:space="preserve"> the FER2013 dataset which is important</w:t>
-      </w:r>
-      <w:r>
-        <w:rPr>
-          <w:lang w:val="en-CH"/>
-        </w:rPr>
-        <w:t>. If we want to merge both datasets.</w:t>
-      </w:r>
-    </w:p>
-    <w:p>
-      <w:pPr>
-        <w:rPr>
-          <w:lang w:val="en-CH"/>
-        </w:rPr>
-      </w:pPr>
+      <w:bookmarkEnd w:id="9"/>
+    </w:p>
+    <w:p>
+      <w:pPr>
+        <w:rPr>
+          <w:lang w:val="en-CH"/>
+        </w:rPr>
+      </w:pPr>
+      <w:r>
+        <w:rPr>
+          <w:lang w:val="en-CH"/>
+        </w:rPr>
+        <w:t xml:space="preserve">After examining the samples, we found that the images are correctly </w:t>
+      </w:r>
+      <w:r>
+        <w:rPr>
+          <w:lang w:val="en-CH"/>
+        </w:rPr>
+        <w:t>labelled</w:t>
+      </w:r>
+      <w:r>
+        <w:rPr>
+          <w:lang w:val="en-CH"/>
+        </w:rPr>
+        <w:t xml:space="preserve"> and of sufficient quality for training, even those with low confidence values. Additionally, the images are more varied, which should help in making our model more robust. Importantly, they resemble the FER-2013 dataset, which is crucial if we decide to merge both datasets.</w:t>
+      </w:r>
+    </w:p>
+    <w:p>
+      <w:pPr>
+        <w:rPr>
+          <w:lang w:val="en-CH"/>
+        </w:rPr>
+      </w:pPr>
+      <w:r>
+        <w:rPr>
+          <w:lang w:val="en-CH"/>
+        </w:rPr>
+        <w:br w:type="page"/>
+      </w:r>
     </w:p>
     <w:p>
       <w:pPr>
         <w:keepNext/>
       </w:pPr>
+      <w:proofErr w:type="gramStart"/>
+      <w:r>
+        <w:rPr>
+          <w:lang w:val="en-CH"/>
+        </w:rPr>
+        <w:lastRenderedPageBreak/>
+        <w:t>Similar to</w:t>
+      </w:r>
+      <w:proofErr w:type="gramEnd"/>
+      <w:r>
+        <w:rPr>
+          <w:lang w:val="en-CH"/>
+        </w:rPr>
+        <w:t xml:space="preserve"> the FER-2013 dataset, we </w:t>
+      </w:r>
+      <w:r>
+        <w:rPr>
+          <w:lang w:val="en-CH"/>
+        </w:rPr>
+        <w:t>analysed</w:t>
+      </w:r>
+      <w:r>
+        <w:rPr>
+          <w:lang w:val="en-CH"/>
+        </w:rPr>
+        <w:t xml:space="preserve"> the distribution of this dataset and unfortunately found similar issues. There was an overabundance of images </w:t>
+      </w:r>
+      <w:r>
+        <w:rPr>
+          <w:lang w:val="en-CH"/>
+        </w:rPr>
+        <w:t>labelled</w:t>
+      </w:r>
+      <w:r>
+        <w:rPr>
+          <w:lang w:val="en-CH"/>
+        </w:rPr>
+        <w:t xml:space="preserve"> as neutral or happy compared to the other expressions.</w:t>
+      </w:r>
       <w:r>
         <w:rPr>
           <w:noProof/>
           <w:lang w:val="en-CH"/>
         </w:rPr>
-        <w:lastRenderedPageBreak/>
         <w:drawing>
           <wp:inline distT="0" distB="0" distL="0" distR="0" wp14:anchorId="68A4BC64" wp14:editId="26D32E15">
             <wp:extent cx="5760720" cy="4320540"/>
@@ -2540,11 +2190,8 @@
       <w:pPr>
         <w:pStyle w:val="Caption"/>
         <w:spacing w:line="360" w:lineRule="auto"/>
-        <w:rPr>
-          <w:lang w:val="en-CH"/>
-        </w:rPr>
-      </w:pPr>
-      <w:bookmarkStart w:id="11" w:name="_Toc168939639"/>
+      </w:pPr>
+      <w:bookmarkStart w:id="10" w:name="_Toc169706149"/>
       <w:r>
         <w:t xml:space="preserve">Figure </w:t>
       </w:r>
@@ -2578,10 +2225,208 @@
       <w:r>
         <w:t xml:space="preserve"> dataset</w:t>
       </w:r>
+      <w:bookmarkEnd w:id="10"/>
+    </w:p>
+    <w:p>
+      <w:r>
+        <w:t xml:space="preserve">Given the significant imbalance in both datasets, we opted to merge them and </w:t>
+      </w:r>
+      <w:r>
+        <w:t>check afterwards how to address this issue.</w:t>
+      </w:r>
+      <w:r>
+        <w:t xml:space="preserve"> </w:t>
+      </w:r>
+    </w:p>
+    <w:p/>
+    <w:p>
+      <w:r>
+        <w:rPr>
+          <w:i/>
+          <w:iCs/>
+        </w:rPr>
+        <w:br w:type="page"/>
+      </w:r>
+    </w:p>
+    <w:p>
+      <w:pPr>
+        <w:pStyle w:val="Heading2"/>
+        <w:rPr>
+          <w:lang w:val="en-CH"/>
+        </w:rPr>
+      </w:pPr>
+      <w:bookmarkStart w:id="11" w:name="_Toc169706175"/>
+      <w:r>
+        <w:rPr>
+          <w:lang w:val="en-CH"/>
+        </w:rPr>
+        <w:lastRenderedPageBreak/>
+        <w:t xml:space="preserve">Combining FER2013 and </w:t>
+      </w:r>
+      <w:proofErr w:type="spellStart"/>
+      <w:r>
+        <w:rPr>
+          <w:lang w:val="en-CH"/>
+        </w:rPr>
+        <w:t>ExpW</w:t>
+      </w:r>
+      <w:proofErr w:type="spellEnd"/>
+      <w:r>
+        <w:rPr>
+          <w:lang w:val="en-CH"/>
+        </w:rPr>
+        <w:t>-datasets</w:t>
+      </w:r>
       <w:bookmarkEnd w:id="11"/>
     </w:p>
     <w:p>
       <w:pPr>
+        <w:keepNext/>
+        <w:rPr>
+          <w:lang w:val="en-CH"/>
+        </w:rPr>
+      </w:pPr>
+      <w:r>
+        <w:rPr>
+          <w:lang w:val="en-CH"/>
+        </w:rPr>
+        <w:t>Before merging the two datasets, we created a new CSV file containing the combined labels from both datasets. Since the FER-2013 dataset lacked image names, we assigned a name to each image, simplifying later image processing tasks.</w:t>
+      </w:r>
+    </w:p>
+    <w:p>
+      <w:pPr>
+        <w:keepNext/>
+      </w:pPr>
+      <w:r>
+        <w:rPr>
+          <w:lang w:val="en-CH"/>
+        </w:rPr>
+        <w:t>Once we merged the labels, we re-evaluated the distribution of emotions in the combined dataset.</w:t>
+      </w:r>
+      <w:r>
+        <w:rPr>
+          <w:noProof/>
+          <w:lang w:val="en-CH"/>
+        </w:rPr>
+        <w:drawing>
+          <wp:inline distT="0" distB="0" distL="0" distR="0" wp14:anchorId="6D00D99E" wp14:editId="5FEEB6B9">
+            <wp:extent cx="5760720" cy="4320540"/>
+            <wp:effectExtent l="0" t="0" r="0" b="3810"/>
+            <wp:docPr id="1929773540" name="Picture 1" descr="A graph of different colored squares&#10;&#10;Description automatically generated"/>
+            <wp:cNvGraphicFramePr>
+              <a:graphicFrameLocks xmlns:a="http://schemas.openxmlformats.org/drawingml/2006/main" noChangeAspect="1"/>
+            </wp:cNvGraphicFramePr>
+            <a:graphic xmlns:a="http://schemas.openxmlformats.org/drawingml/2006/main">
+              <a:graphicData uri="http://schemas.openxmlformats.org/drawingml/2006/picture">
+                <pic:pic xmlns:pic="http://schemas.openxmlformats.org/drawingml/2006/picture">
+                  <pic:nvPicPr>
+                    <pic:cNvPr id="1929773540" name="Picture 1" descr="A graph of different colored squares&#10;&#10;Description automatically generated"/>
+                    <pic:cNvPicPr/>
+                  </pic:nvPicPr>
+                  <pic:blipFill>
+                    <a:blip r:embed="rId14">
+                      <a:extLst>
+                        <a:ext uri="{28A0092B-C50C-407E-A947-70E740481C1C}">
+                          <a14:useLocalDpi xmlns:a14="http://schemas.microsoft.com/office/drawing/2010/main" val="0"/>
+                        </a:ext>
+                      </a:extLst>
+                    </a:blip>
+                    <a:stretch>
+                      <a:fillRect/>
+                    </a:stretch>
+                  </pic:blipFill>
+                  <pic:spPr>
+                    <a:xfrm>
+                      <a:off x="0" y="0"/>
+                      <a:ext cx="5760720" cy="4320540"/>
+                    </a:xfrm>
+                    <a:prstGeom prst="rect">
+                      <a:avLst/>
+                    </a:prstGeom>
+                  </pic:spPr>
+                </pic:pic>
+              </a:graphicData>
+            </a:graphic>
+          </wp:inline>
+        </w:drawing>
+      </w:r>
+    </w:p>
+    <w:p>
+      <w:pPr>
+        <w:pStyle w:val="Caption"/>
+        <w:spacing w:line="360" w:lineRule="auto"/>
+        <w:rPr>
+          <w:lang w:val="en-CH"/>
+        </w:rPr>
+      </w:pPr>
+      <w:bookmarkStart w:id="12" w:name="_Toc169706150"/>
+      <w:r>
+        <w:t xml:space="preserve">Figure </w:t>
+      </w:r>
+      <w:r>
+        <w:fldChar w:fldCharType="begin"/>
+      </w:r>
+      <w:r>
+        <w:instrText xml:space="preserve"> SEQ Figure \* ARABIC </w:instrText>
+      </w:r>
+      <w:r>
+        <w:fldChar w:fldCharType="separate"/>
+      </w:r>
+      <w:r>
+        <w:rPr>
+          <w:noProof/>
+        </w:rPr>
+        <w:t>7</w:t>
+      </w:r>
+      <w:r>
+        <w:fldChar w:fldCharType="end"/>
+      </w:r>
+      <w:r>
+        <w:t xml:space="preserve">: </w:t>
+      </w:r>
+      <w:r>
+        <w:t>Distribution of emotions in Expressions-in-the-Wild</w:t>
+      </w:r>
+      <w:r>
+        <w:t xml:space="preserve"> and FER2013</w:t>
+      </w:r>
+      <w:r>
+        <w:t xml:space="preserve"> dataset</w:t>
+      </w:r>
+      <w:r>
+        <w:t xml:space="preserve"> combined</w:t>
+      </w:r>
+      <w:bookmarkEnd w:id="12"/>
+    </w:p>
+    <w:p>
+      <w:pPr>
+        <w:rPr>
+          <w:lang w:val="en-CH"/>
+        </w:rPr>
+      </w:pPr>
+      <w:r>
+        <w:rPr>
+          <w:lang w:val="en-CH"/>
+        </w:rPr>
+        <w:t xml:space="preserve">Combining the datasets improved the distribution of angry, disgust, and fear labels, but there was still an overabundance of neutral and happy images. To address this imbalance, we implemented </w:t>
+      </w:r>
+      <w:proofErr w:type="spellStart"/>
+      <w:r>
+        <w:rPr>
+          <w:lang w:val="en-CH"/>
+        </w:rPr>
+        <w:t>undersampling</w:t>
+      </w:r>
+      <w:proofErr w:type="spellEnd"/>
+      <w:r>
+        <w:rPr>
+          <w:lang w:val="en-CH"/>
+        </w:rPr>
+        <w:t xml:space="preserve"> of the majority classes. Specifically, we randomly dropped 70% of all happy and neutral images, and 25% of the sad images. This adjustment significantly improved the overall distribution of our data.</w:t>
+      </w:r>
+    </w:p>
+    <w:p>
+      <w:pPr>
         <w:rPr>
           <w:lang w:val="en-CH"/>
         </w:rPr>
@@ -2595,12 +2440,198 @@
     </w:p>
     <w:p>
       <w:pPr>
+        <w:keepNext/>
+      </w:pPr>
+      <w:r>
+        <w:rPr>
+          <w:noProof/>
+          <w:lang w:val="en-CH"/>
+        </w:rPr>
+        <w:lastRenderedPageBreak/>
+        <w:drawing>
+          <wp:inline distT="0" distB="0" distL="0" distR="0" wp14:anchorId="7C2853C8" wp14:editId="7B595171">
+            <wp:extent cx="5760720" cy="4320540"/>
+            <wp:effectExtent l="0" t="0" r="0" b="3810"/>
+            <wp:docPr id="833000040" name="Picture 2" descr="A graph of different colored bars&#10;&#10;Description automatically generated"/>
+            <wp:cNvGraphicFramePr>
+              <a:graphicFrameLocks xmlns:a="http://schemas.openxmlformats.org/drawingml/2006/main" noChangeAspect="1"/>
+            </wp:cNvGraphicFramePr>
+            <a:graphic xmlns:a="http://schemas.openxmlformats.org/drawingml/2006/main">
+              <a:graphicData uri="http://schemas.openxmlformats.org/drawingml/2006/picture">
+                <pic:pic xmlns:pic="http://schemas.openxmlformats.org/drawingml/2006/picture">
+                  <pic:nvPicPr>
+                    <pic:cNvPr id="833000040" name="Picture 2" descr="A graph of different colored bars&#10;&#10;Description automatically generated"/>
+                    <pic:cNvPicPr/>
+                  </pic:nvPicPr>
+                  <pic:blipFill>
+                    <a:blip r:embed="rId15">
+                      <a:extLst>
+                        <a:ext uri="{28A0092B-C50C-407E-A947-70E740481C1C}">
+                          <a14:useLocalDpi xmlns:a14="http://schemas.microsoft.com/office/drawing/2010/main" val="0"/>
+                        </a:ext>
+                      </a:extLst>
+                    </a:blip>
+                    <a:stretch>
+                      <a:fillRect/>
+                    </a:stretch>
+                  </pic:blipFill>
+                  <pic:spPr>
+                    <a:xfrm>
+                      <a:off x="0" y="0"/>
+                      <a:ext cx="5760720" cy="4320540"/>
+                    </a:xfrm>
+                    <a:prstGeom prst="rect">
+                      <a:avLst/>
+                    </a:prstGeom>
+                  </pic:spPr>
+                </pic:pic>
+              </a:graphicData>
+            </a:graphic>
+          </wp:inline>
+        </w:drawing>
+      </w:r>
+    </w:p>
+    <w:p>
+      <w:pPr>
+        <w:pStyle w:val="Caption"/>
+        <w:spacing w:line="360" w:lineRule="auto"/>
+        <w:rPr>
+          <w:lang w:val="en-CH"/>
+        </w:rPr>
+      </w:pPr>
+      <w:bookmarkStart w:id="13" w:name="_Toc169706151"/>
+      <w:r>
+        <w:t xml:space="preserve">Figure </w:t>
+      </w:r>
+      <w:r>
+        <w:fldChar w:fldCharType="begin"/>
+      </w:r>
+      <w:r>
+        <w:instrText xml:space="preserve"> SEQ Figure \* ARABIC </w:instrText>
+      </w:r>
+      <w:r>
+        <w:fldChar w:fldCharType="separate"/>
+      </w:r>
+      <w:r>
+        <w:rPr>
+          <w:noProof/>
+        </w:rPr>
+        <w:t>8</w:t>
+      </w:r>
+      <w:r>
+        <w:fldChar w:fldCharType="end"/>
+      </w:r>
+      <w:r>
+        <w:t>: Distribution after undersampling</w:t>
+      </w:r>
+      <w:bookmarkEnd w:id="13"/>
+    </w:p>
+    <w:p>
+      <w:pPr>
+        <w:pStyle w:val="Caption"/>
+        <w:spacing w:line="360" w:lineRule="auto"/>
+        <w:rPr>
+          <w:i w:val="0"/>
+          <w:iCs w:val="0"/>
+          <w:color w:val="auto"/>
+          <w:sz w:val="22"/>
+          <w:szCs w:val="22"/>
+          <w:lang w:val="en-CH"/>
+        </w:rPr>
+      </w:pPr>
+      <w:r>
+        <w:rPr>
+          <w:i w:val="0"/>
+          <w:iCs w:val="0"/>
+          <w:color w:val="auto"/>
+          <w:sz w:val="22"/>
+          <w:szCs w:val="22"/>
+          <w:lang w:val="en-CH"/>
+        </w:rPr>
+        <w:t>Our data now shows improved balance, particularly for happy, neutral, sad, and surprise expressions. While the other three expressions are still somewhat underrepresented, we plan to address this using an oversampling technique called SMOTE (more details on this later)</w:t>
+      </w:r>
+      <w:r>
+        <w:rPr>
+          <w:i w:val="0"/>
+          <w:iCs w:val="0"/>
+          <w:color w:val="auto"/>
+          <w:sz w:val="22"/>
+          <w:szCs w:val="22"/>
+          <w:lang w:val="en-CH"/>
+        </w:rPr>
+        <w:t>.</w:t>
+      </w:r>
+    </w:p>
+    <w:p>
+      <w:pPr>
+        <w:pStyle w:val="Caption"/>
+        <w:spacing w:line="360" w:lineRule="auto"/>
+        <w:rPr>
+          <w:i w:val="0"/>
+          <w:iCs w:val="0"/>
+          <w:color w:val="auto"/>
+          <w:sz w:val="22"/>
+          <w:szCs w:val="22"/>
+          <w:lang w:val="en-CH"/>
+        </w:rPr>
+      </w:pPr>
+      <w:r>
+        <w:rPr>
+          <w:i w:val="0"/>
+          <w:iCs w:val="0"/>
+          <w:color w:val="auto"/>
+          <w:sz w:val="22"/>
+          <w:szCs w:val="22"/>
+          <w:lang w:val="en-CH"/>
+        </w:rPr>
+        <w:t xml:space="preserve">Next, we processed all images by cropping them around the faces, converting them to grayscale, and resizing them to 48x48 pixels (the original size of FER-2013 images). These processed images, along with the corresponding CSV file containing labels, were then saved into a new folder. We compressed the folder into a ZIP file and stored it on Google Drive, ensuring all team members have access to the </w:t>
+      </w:r>
+      <w:r>
+        <w:rPr>
+          <w:i w:val="0"/>
+          <w:iCs w:val="0"/>
+          <w:color w:val="auto"/>
+          <w:sz w:val="22"/>
+          <w:szCs w:val="22"/>
+          <w:lang w:val="en-CH"/>
+        </w:rPr>
+        <w:t>new</w:t>
+      </w:r>
+      <w:r>
+        <w:rPr>
+          <w:i w:val="0"/>
+          <w:iCs w:val="0"/>
+          <w:color w:val="auto"/>
+          <w:sz w:val="22"/>
+          <w:szCs w:val="22"/>
+          <w:lang w:val="en-CH"/>
+        </w:rPr>
+        <w:t xml:space="preserve"> dataset.</w:t>
+      </w:r>
+    </w:p>
+    <w:p>
+      <w:pPr>
+        <w:pStyle w:val="Caption"/>
+        <w:spacing w:line="360" w:lineRule="auto"/>
+        <w:rPr>
+          <w:lang w:val="en-CH"/>
+        </w:rPr>
+      </w:pPr>
+      <w:r>
+        <w:rPr>
+          <w:lang w:val="en-CH"/>
+        </w:rPr>
+        <w:br w:type="page"/>
+      </w:r>
+    </w:p>
+    <w:p>
+      <w:pPr>
         <w:pStyle w:val="Heading1"/>
         <w:rPr>
           <w:lang w:val="en-CH"/>
         </w:rPr>
       </w:pPr>
-      <w:bookmarkStart w:id="12" w:name="_Toc168940100"/>
+      <w:bookmarkStart w:id="14" w:name="_Toc169706176"/>
       <w:r>
         <w:rPr>
           <w:lang w:val="en-CH"/>
@@ -2608,7 +2639,7 @@
         <w:lastRenderedPageBreak/>
         <w:t>Model Validation</w:t>
       </w:r>
-      <w:bookmarkEnd w:id="12"/>
+      <w:bookmarkEnd w:id="14"/>
     </w:p>
     <w:p>
       <w:pPr>
@@ -2617,39 +2648,234 @@
           <w:lang w:val="en-CH"/>
         </w:rPr>
       </w:pPr>
-      <w:bookmarkStart w:id="13" w:name="_Toc168940101"/>
+      <w:bookmarkStart w:id="15" w:name="_Toc169706177"/>
       <w:r>
         <w:rPr>
           <w:lang w:val="en-CH"/>
         </w:rPr>
         <w:t>Own Test Data</w:t>
       </w:r>
-      <w:bookmarkEnd w:id="13"/>
-    </w:p>
-    <w:p>
-      <w:pPr>
-        <w:rPr>
-          <w:lang w:val="en-CH"/>
-        </w:rPr>
-      </w:pPr>
-      <w:r>
-        <w:rPr>
-          <w:lang w:val="en-CH"/>
-        </w:rPr>
-        <w:t>To evaluate our model trained on this data, we are using an AI image generator to create 10 images per expression (total of 70) which will then be annotated by 10 different people.</w:t>
-      </w:r>
-    </w:p>
-    <w:p>
-      <w:pPr>
-        <w:rPr>
-          <w:lang w:val="en-CH"/>
-        </w:rPr>
-      </w:pPr>
-      <w:r>
-        <w:rPr>
-          <w:lang w:val="en-CH"/>
-        </w:rPr>
-        <w:t>After that we will use our model on live images from a camera feed and see how well it can detect facial expressions.</w:t>
+      <w:bookmarkEnd w:id="15"/>
+    </w:p>
+    <w:p>
+      <w:pPr>
+        <w:rPr>
+          <w:lang w:val="en-CH"/>
+        </w:rPr>
+      </w:pPr>
+      <w:r>
+        <w:rPr>
+          <w:lang w:val="en-CH"/>
+        </w:rPr>
+        <w:t>To evaluate our model, which was trained on two datasets, we used an AI image generator to create 10 images per expression, resulting in a total of 70 images. These images were then annotated by a diverse group of people, with the most-voted annotations taken as our test labels.</w:t>
+      </w:r>
+      <w:r>
+        <w:rPr>
+          <w:lang w:val="en-CH"/>
+        </w:rPr>
+        <w:t xml:space="preserve"> </w:t>
+      </w:r>
+    </w:p>
+    <w:p>
+      <w:pPr>
+        <w:rPr>
+          <w:i/>
+          <w:iCs/>
+          <w:lang w:val="en-CH"/>
+        </w:rPr>
+      </w:pPr>
+      <w:r>
+        <w:rPr>
+          <w:i/>
+          <w:iCs/>
+          <w:lang w:val="en-CH"/>
+        </w:rPr>
+        <w:t>[Some sample images</w:t>
+      </w:r>
+      <w:r>
+        <w:rPr>
+          <w:i/>
+          <w:iCs/>
+          <w:lang w:val="en-CH"/>
+        </w:rPr>
+        <w:t xml:space="preserve"> of test data</w:t>
+      </w:r>
+      <w:r>
+        <w:rPr>
+          <w:i/>
+          <w:iCs/>
+          <w:lang w:val="en-CH"/>
+        </w:rPr>
+        <w:t>]</w:t>
+      </w:r>
+    </w:p>
+    <w:p>
+      <w:pPr>
+        <w:rPr>
+          <w:lang w:val="en-CH"/>
+        </w:rPr>
+      </w:pPr>
+      <w:r>
+        <w:rPr>
+          <w:lang w:val="en-CH"/>
+        </w:rPr>
+        <w:t>We prepared the data for our predictions by using OpenCV to load the images, crop them around the faces, convert them to greyscale, resize them to 96x96 pixels, and normalize them to match the format of the training data.</w:t>
+      </w:r>
+    </w:p>
+    <w:p>
+      <w:pPr>
+        <w:rPr>
+          <w:lang w:val="en-CH"/>
+        </w:rPr>
+      </w:pPr>
+      <w:r>
+        <w:rPr>
+          <w:lang w:val="en-CH"/>
+        </w:rPr>
+        <w:t xml:space="preserve">We then utilized Keras’s built-in evaluation method, </w:t>
+      </w:r>
+      <w:r>
+        <w:rPr>
+          <w:lang w:val="en-CH"/>
+        </w:rPr>
+        <w:t>“</w:t>
+      </w:r>
+      <w:proofErr w:type="gramStart"/>
+      <w:r>
+        <w:rPr>
+          <w:lang w:val="en-CH"/>
+        </w:rPr>
+        <w:t>model.evaluate</w:t>
+      </w:r>
+      <w:proofErr w:type="gramEnd"/>
+      <w:r>
+        <w:rPr>
+          <w:lang w:val="en-CH"/>
+        </w:rPr>
+        <w:t>()</w:t>
+      </w:r>
+      <w:r>
+        <w:rPr>
+          <w:lang w:val="en-CH"/>
+        </w:rPr>
+        <w:t>”</w:t>
+      </w:r>
+      <w:r>
+        <w:rPr>
+          <w:lang w:val="en-CH"/>
+        </w:rPr>
+        <w:t>, passing in X_test (the pixel values of the images) and y_test (the labels). This evaluation method returned the accuracy and loss of the predictions.</w:t>
+      </w:r>
+    </w:p>
+    <w:p>
+      <w:pPr>
+        <w:rPr>
+          <w:lang w:val="en-CH"/>
+        </w:rPr>
+      </w:pPr>
+      <w:r>
+        <w:rPr>
+          <w:lang w:val="en-CH"/>
+        </w:rPr>
+        <w:t xml:space="preserve">Additionally, we used the </w:t>
+      </w:r>
+      <w:r>
+        <w:rPr>
+          <w:lang w:val="en-CH"/>
+        </w:rPr>
+        <w:t>“</w:t>
+      </w:r>
+      <w:proofErr w:type="spellStart"/>
+      <w:proofErr w:type="gramStart"/>
+      <w:r>
+        <w:rPr>
+          <w:lang w:val="en-CH"/>
+        </w:rPr>
+        <w:t>model.</w:t>
+      </w:r>
+      <w:r>
+        <w:rPr>
+          <w:lang w:val="en-CH"/>
+        </w:rPr>
+        <w:t>predict</w:t>
+      </w:r>
+      <w:proofErr w:type="spellEnd"/>
+      <w:proofErr w:type="gramEnd"/>
+      <w:r>
+        <w:rPr>
+          <w:lang w:val="en-CH"/>
+        </w:rPr>
+        <w:t>()</w:t>
+      </w:r>
+      <w:r>
+        <w:rPr>
+          <w:lang w:val="en-CH"/>
+        </w:rPr>
+        <w:t>”</w:t>
+      </w:r>
+      <w:r>
+        <w:rPr>
+          <w:lang w:val="en-CH"/>
+        </w:rPr>
+        <w:t xml:space="preserve"> method to obtain predictions and </w:t>
+      </w:r>
+      <w:r>
+        <w:rPr>
+          <w:lang w:val="en-CH"/>
+        </w:rPr>
+        <w:t>analysed</w:t>
+      </w:r>
+      <w:r>
+        <w:rPr>
+          <w:lang w:val="en-CH"/>
+        </w:rPr>
+        <w:t xml:space="preserve"> them using a confusion matrix.</w:t>
+      </w:r>
+    </w:p>
+    <w:p>
+      <w:pPr>
+        <w:rPr>
+          <w:i/>
+          <w:iCs/>
+          <w:lang w:val="en-CH"/>
+        </w:rPr>
+      </w:pPr>
+      <w:r>
+        <w:rPr>
+          <w:i/>
+          <w:iCs/>
+          <w:lang w:val="en-CH"/>
+        </w:rPr>
+        <w:t>[Confusion Matrix of evaluation</w:t>
+      </w:r>
+      <w:r>
+        <w:rPr>
+          <w:i/>
+          <w:iCs/>
+          <w:lang w:val="en-CH"/>
+        </w:rPr>
+        <w:t xml:space="preserve"> predictions</w:t>
+      </w:r>
+      <w:r>
+        <w:rPr>
+          <w:i/>
+          <w:iCs/>
+          <w:lang w:val="en-CH"/>
+        </w:rPr>
+        <w:t>]</w:t>
+      </w:r>
+    </w:p>
+    <w:p>
+      <w:pPr>
+        <w:rPr>
+          <w:lang w:val="en-CH"/>
+        </w:rPr>
+      </w:pPr>
+      <w:r>
+        <w:rPr>
+          <w:lang w:val="en-CH"/>
+        </w:rPr>
+        <w:t>Finally, we tested the model on live images from a camera feed to assess its performance in detecting facial expressions in real-time.</w:t>
       </w:r>
     </w:p>
     <w:p>
@@ -2672,7 +2898,7 @@
           <w:lang w:val="en-CH"/>
         </w:rPr>
       </w:pPr>
-      <w:bookmarkStart w:id="14" w:name="_Toc168940102"/>
+      <w:bookmarkStart w:id="16" w:name="_Toc169706178"/>
       <w:r>
         <w:rPr>
           <w:lang w:val="en-CH"/>
@@ -2680,21 +2906,24 @@
         <w:lastRenderedPageBreak/>
         <w:t>References</w:t>
       </w:r>
-      <w:bookmarkEnd w:id="14"/>
+      <w:bookmarkEnd w:id="16"/>
     </w:p>
     <w:sdt>
       <w:sdtPr>
         <w:rPr>
-          <w:lang w:val="en-CH"/>
+          <w:rFonts w:asciiTheme="minorHAnsi" w:eastAsiaTheme="minorHAnsi" w:hAnsiTheme="minorHAnsi" w:cstheme="minorBidi"/>
+          <w:kern w:val="2"/>
+          <w:sz w:val="22"/>
+          <w:szCs w:val="22"/>
+          <w:lang w:val="en-CH" w:eastAsia="en-US"/>
+          <w14:ligatures w14:val="standardContextual"/>
         </w:rPr>
         <w:id w:val="-573587230"/>
         <w:bibliography/>
       </w:sdtPr>
       <w:sdtEndPr>
         <w:rPr>
-          <w:rFonts w:asciiTheme="minorHAnsi" w:eastAsiaTheme="minorHAnsi" w:hAnsiTheme="minorHAnsi" w:cstheme="minorBidi"/>
           <w:noProof/>
-          <w:lang w:eastAsia="en-US"/>
         </w:rPr>
       </w:sdtEndPr>
       <w:sdtContent>
@@ -2912,7 +3141,7 @@
           <w:lang w:val="en-CH"/>
         </w:rPr>
       </w:pPr>
-      <w:bookmarkStart w:id="15" w:name="_Toc168940103"/>
+      <w:bookmarkStart w:id="17" w:name="_Toc169706179"/>
       <w:r>
         <w:rPr>
           <w:lang w:val="en-CH"/>
@@ -2920,7 +3149,7 @@
         <w:lastRenderedPageBreak/>
         <w:t>Table of Figures</w:t>
       </w:r>
-      <w:bookmarkEnd w:id="15"/>
+      <w:bookmarkEnd w:id="17"/>
     </w:p>
     <w:p>
       <w:pPr>
@@ -2954,7 +3183,7 @@
         </w:rPr>
         <w:fldChar w:fldCharType="separate"/>
       </w:r>
-      <w:hyperlink w:anchor="_Toc168939634" w:history="1">
+      <w:hyperlink w:anchor="_Toc169706144" w:history="1">
         <w:r>
           <w:rPr>
             <w:rStyle w:val="Hyperlink"/>
@@ -2982,7 +3211,7 @@
             <w:noProof/>
             <w:webHidden/>
           </w:rPr>
-          <w:instrText xml:space="preserve"> PAGEREF _Toc168939634 \h </w:instrText>
+          <w:instrText xml:space="preserve"> PAGEREF _Toc169706144 \h </w:instrText>
         </w:r>
         <w:r>
           <w:rPr>
@@ -3027,7 +3256,7 @@
           <w:lang w:eastAsia="de-CH"/>
         </w:rPr>
       </w:pPr>
-      <w:hyperlink w:anchor="_Toc168939635" w:history="1">
+      <w:hyperlink w:anchor="_Toc169706145" w:history="1">
         <w:r>
           <w:rPr>
             <w:rStyle w:val="Hyperlink"/>
@@ -3055,7 +3284,7 @@
             <w:noProof/>
             <w:webHidden/>
           </w:rPr>
-          <w:instrText xml:space="preserve"> PAGEREF _Toc168939635 \h </w:instrText>
+          <w:instrText xml:space="preserve"> PAGEREF _Toc169706145 \h </w:instrText>
         </w:r>
         <w:r>
           <w:rPr>
@@ -3100,7 +3329,7 @@
           <w:lang w:eastAsia="de-CH"/>
         </w:rPr>
       </w:pPr>
-      <w:hyperlink w:anchor="_Toc168939636" w:history="1">
+      <w:hyperlink w:anchor="_Toc169706146" w:history="1">
         <w:r>
           <w:rPr>
             <w:rStyle w:val="Hyperlink"/>
@@ -3127,7 +3356,7 @@
             <w:noProof/>
             <w:webHidden/>
           </w:rPr>
-          <w:instrText xml:space="preserve"> PAGEREF _Toc168939636 \h </w:instrText>
+          <w:instrText xml:space="preserve"> PAGEREF _Toc169706146 \h </w:instrText>
         </w:r>
         <w:r>
           <w:rPr>
@@ -3172,7 +3401,7 @@
           <w:lang w:eastAsia="de-CH"/>
         </w:rPr>
       </w:pPr>
-      <w:hyperlink w:anchor="_Toc168939637" w:history="1">
+      <w:hyperlink w:anchor="_Toc169706147" w:history="1">
         <w:r>
           <w:rPr>
             <w:rStyle w:val="Hyperlink"/>
@@ -3199,7 +3428,7 @@
             <w:noProof/>
             <w:webHidden/>
           </w:rPr>
-          <w:instrText xml:space="preserve"> PAGEREF _Toc168939637 \h </w:instrText>
+          <w:instrText xml:space="preserve"> PAGEREF _Toc169706147 \h </w:instrText>
         </w:r>
         <w:r>
           <w:rPr>
@@ -3244,7 +3473,7 @@
           <w:lang w:eastAsia="de-CH"/>
         </w:rPr>
       </w:pPr>
-      <w:hyperlink w:anchor="_Toc168939638" w:history="1">
+      <w:hyperlink w:anchor="_Toc169706148" w:history="1">
         <w:r>
           <w:rPr>
             <w:rStyle w:val="Hyperlink"/>
@@ -3271,7 +3500,7 @@
             <w:noProof/>
             <w:webHidden/>
           </w:rPr>
-          <w:instrText xml:space="preserve"> PAGEREF _Toc168939638 \h </w:instrText>
+          <w:instrText xml:space="preserve"> PAGEREF _Toc169706148 \h </w:instrText>
         </w:r>
         <w:r>
           <w:rPr>
@@ -3316,7 +3545,7 @@
           <w:lang w:eastAsia="de-CH"/>
         </w:rPr>
       </w:pPr>
-      <w:hyperlink w:anchor="_Toc168939639" w:history="1">
+      <w:hyperlink w:anchor="_Toc169706149" w:history="1">
         <w:r>
           <w:rPr>
             <w:rStyle w:val="Hyperlink"/>
@@ -3343,7 +3572,7 @@
             <w:noProof/>
             <w:webHidden/>
           </w:rPr>
-          <w:instrText xml:space="preserve"> PAGEREF _Toc168939639 \h </w:instrText>
+          <w:instrText xml:space="preserve"> PAGEREF _Toc169706149 \h </w:instrText>
         </w:r>
         <w:r>
           <w:rPr>
@@ -3376,6 +3605,150 @@
     </w:p>
     <w:p>
       <w:pPr>
+        <w:pStyle w:val="TableofFigures"/>
+        <w:tabs>
+          <w:tab w:val="right" w:leader="dot" w:pos="9062"/>
+        </w:tabs>
+        <w:rPr>
+          <w:rFonts w:eastAsiaTheme="minorEastAsia"/>
+          <w:noProof/>
+          <w:sz w:val="24"/>
+          <w:szCs w:val="24"/>
+          <w:lang w:eastAsia="de-CH"/>
+        </w:rPr>
+      </w:pPr>
+      <w:hyperlink w:anchor="_Toc169706150" w:history="1">
+        <w:r>
+          <w:rPr>
+            <w:rStyle w:val="Hyperlink"/>
+            <w:noProof/>
+          </w:rPr>
+          <w:t>Figure 7: Distribution of emotions in Expressions-in-the-Wild and FER2013 dataset combined</w:t>
+        </w:r>
+        <w:r>
+          <w:rPr>
+            <w:noProof/>
+            <w:webHidden/>
+          </w:rPr>
+          <w:tab/>
+        </w:r>
+        <w:r>
+          <w:rPr>
+            <w:noProof/>
+            <w:webHidden/>
+          </w:rPr>
+          <w:fldChar w:fldCharType="begin"/>
+        </w:r>
+        <w:r>
+          <w:rPr>
+            <w:noProof/>
+            <w:webHidden/>
+          </w:rPr>
+          <w:instrText xml:space="preserve"> PAGEREF _Toc169706150 \h </w:instrText>
+        </w:r>
+        <w:r>
+          <w:rPr>
+            <w:noProof/>
+            <w:webHidden/>
+          </w:rPr>
+        </w:r>
+        <w:r>
+          <w:rPr>
+            <w:noProof/>
+            <w:webHidden/>
+          </w:rPr>
+          <w:fldChar w:fldCharType="separate"/>
+        </w:r>
+        <w:r>
+          <w:rPr>
+            <w:noProof/>
+            <w:webHidden/>
+          </w:rPr>
+          <w:t>8</w:t>
+        </w:r>
+        <w:r>
+          <w:rPr>
+            <w:noProof/>
+            <w:webHidden/>
+          </w:rPr>
+          <w:fldChar w:fldCharType="end"/>
+        </w:r>
+      </w:hyperlink>
+    </w:p>
+    <w:p>
+      <w:pPr>
+        <w:pStyle w:val="TableofFigures"/>
+        <w:tabs>
+          <w:tab w:val="right" w:leader="dot" w:pos="9062"/>
+        </w:tabs>
+        <w:rPr>
+          <w:rFonts w:eastAsiaTheme="minorEastAsia"/>
+          <w:noProof/>
+          <w:sz w:val="24"/>
+          <w:szCs w:val="24"/>
+          <w:lang w:eastAsia="de-CH"/>
+        </w:rPr>
+      </w:pPr>
+      <w:hyperlink w:anchor="_Toc169706151" w:history="1">
+        <w:r>
+          <w:rPr>
+            <w:rStyle w:val="Hyperlink"/>
+            <w:noProof/>
+          </w:rPr>
+          <w:t>Figure 8: Distribution after undersampling</w:t>
+        </w:r>
+        <w:r>
+          <w:rPr>
+            <w:noProof/>
+            <w:webHidden/>
+          </w:rPr>
+          <w:tab/>
+        </w:r>
+        <w:r>
+          <w:rPr>
+            <w:noProof/>
+            <w:webHidden/>
+          </w:rPr>
+          <w:fldChar w:fldCharType="begin"/>
+        </w:r>
+        <w:r>
+          <w:rPr>
+            <w:noProof/>
+            <w:webHidden/>
+          </w:rPr>
+          <w:instrText xml:space="preserve"> PAGEREF _Toc169706151 \h </w:instrText>
+        </w:r>
+        <w:r>
+          <w:rPr>
+            <w:noProof/>
+            <w:webHidden/>
+          </w:rPr>
+        </w:r>
+        <w:r>
+          <w:rPr>
+            <w:noProof/>
+            <w:webHidden/>
+          </w:rPr>
+          <w:fldChar w:fldCharType="separate"/>
+        </w:r>
+        <w:r>
+          <w:rPr>
+            <w:noProof/>
+            <w:webHidden/>
+          </w:rPr>
+          <w:t>9</w:t>
+        </w:r>
+        <w:r>
+          <w:rPr>
+            <w:noProof/>
+            <w:webHidden/>
+          </w:rPr>
+          <w:fldChar w:fldCharType="end"/>
+        </w:r>
+      </w:hyperlink>
+    </w:p>
+    <w:p>
+      <w:pPr>
         <w:rPr>
           <w:lang w:val="en-CH"/>
         </w:rPr>
@@ -3395,9 +3768,11 @@
       </w:pPr>
     </w:p>
     <w:sectPr>
+      <w:footerReference w:type="default" r:id="rId16"/>
       <w:pgSz w:w="11906" w:h="16838"/>
       <w:pgMar w:top="1417" w:right="1417" w:bottom="1134" w:left="1417" w:header="708" w:footer="708" w:gutter="0"/>
       <w:cols w:space="708"/>
+      <w:titlePg/>
       <w:docGrid w:linePitch="360"/>
     </w:sectPr>
   </w:body>
@@ -3427,6 +3802,59 @@
     </w:p>
   </w:endnote>
 </w:endnotes>
+</file>
+
+<file path=word/footer1.xml><?xml version="1.0" encoding="utf-8"?>
+<w:ftr xmlns:wpc="http://schemas.microsoft.com/office/word/2010/wordprocessingCanvas" xmlns:cx="http://schemas.microsoft.com/office/drawing/2014/chartex" xmlns:cx1="http://schemas.microsoft.com/office/drawing/2015/9/8/chartex" xmlns:cx2="http://schemas.microsoft.com/office/drawing/2015/10/21/chartex" xmlns:cx3="http://schemas.microsoft.com/office/drawing/2016/5/9/chartex" xmlns:cx4="http://schemas.microsoft.com/office/drawing/2016/5/10/chartex" xmlns:cx5="http://schemas.microsoft.com/office/drawing/2016/5/11/chartex" xmlns:cx6="http://schemas.microsoft.com/office/drawing/2016/5/12/chartex" xmlns:cx7="http://schemas.microsoft.com/office/drawing/2016/5/13/chartex" xmlns:cx8="http://schemas.microsoft.com/office/drawing/2016/5/14/chartex" xmlns:mc="http://schemas.openxmlformats.org/markup-compatibility/2006" xmlns:aink="http://schemas.microsoft.com/office/drawing/2016/ink" xmlns:am3d="http://schemas.microsoft.com/office/drawing/2017/model3d" xmlns:o="urn:schemas-microsoft-com:office:office" xmlns:oel="http://schemas.microsoft.com/office/2019/extlst" xmlns:r="http://schemas.openxmlformats.org/officeDocument/2006/relationships" xmlns:m="http://schemas.openxmlformats.org/officeDocument/2006/math" xmlns:v="urn:schemas-microsoft-com:vml" xmlns:wp14="http://schemas.microsoft.com/office/word/2010/wordprocessingDrawing" xmlns:wp="http://schemas.openxmlformats.org/drawingml/2006/wordprocessingDrawing" xmlns:w10="urn:schemas-microsoft-com:office:word" xmlns:w="http://schemas.openxmlformats.org/wordprocessingml/2006/main" xmlns:w14="http://schemas.microsoft.com/office/word/2010/wordml" xmlns:w15="http://schemas.microsoft.com/office/word/2012/wordml" xmlns:w16cex="http://schemas.microsoft.com/office/word/2018/wordml/cex" xmlns:w16cid="http://schemas.microsoft.com/office/word/2016/wordml/cid" xmlns:w16="http://schemas.microsoft.com/office/word/2018/wordml" xmlns:w16du="http://schemas.microsoft.com/office/word/2023/wordml/word16du" xmlns:w16sdtdh="http://schemas.microsoft.com/office/word/2020/wordml/sdtdatahash" xmlns:w16se="http://schemas.microsoft.com/office/word/2015/wordml/symex" xmlns:wpg="http://schemas.microsoft.com/office/word/2010/wordprocessingGroup" xmlns:wpi="http://schemas.microsoft.com/office/word/2010/wordprocessingInk" xmlns:wne="http://schemas.microsoft.com/office/word/2006/wordml" xmlns:wps="http://schemas.microsoft.com/office/word/2010/wordprocessingShape" mc:Ignorable="w14 w15 w16se w16cid w16 w16cex w16sdtdh w16du wp14">
+  <w:sdt>
+    <w:sdtPr>
+      <w:id w:val="-1170860792"/>
+      <w:docPartObj>
+        <w:docPartGallery w:val="Page Numbers (Bottom of Page)"/>
+        <w:docPartUnique/>
+      </w:docPartObj>
+    </w:sdtPr>
+    <w:sdtEndPr>
+      <w:rPr>
+        <w:noProof/>
+      </w:rPr>
+    </w:sdtEndPr>
+    <w:sdtContent>
+      <w:p>
+        <w:pPr>
+          <w:pStyle w:val="Footer"/>
+          <w:jc w:val="right"/>
+        </w:pPr>
+        <w:r>
+          <w:fldChar w:fldCharType="begin"/>
+        </w:r>
+        <w:r>
+          <w:instrText xml:space="preserve"> PAGE   \* MERGEFORMAT </w:instrText>
+        </w:r>
+        <w:r>
+          <w:fldChar w:fldCharType="separate"/>
+        </w:r>
+        <w:r>
+          <w:rPr>
+            <w:noProof/>
+          </w:rPr>
+          <w:t>2</w:t>
+        </w:r>
+        <w:r>
+          <w:rPr>
+            <w:noProof/>
+          </w:rPr>
+          <w:fldChar w:fldCharType="end"/>
+        </w:r>
+      </w:p>
+    </w:sdtContent>
+  </w:sdt>
+  <w:p>
+    <w:pPr>
+      <w:pStyle w:val="Footer"/>
+    </w:pPr>
+  </w:p>
+</w:ftr>
 </file>
 
 <file path=word/footnotes.xml><?xml version="1.0" encoding="utf-8"?>
@@ -4765,6 +5193,50 @@
     <w:basedOn w:val="DefaultParagraphFont"/>
     <w:rsid w:val="00DE5215"/>
   </w:style>
+  <w:style w:type="paragraph" w:styleId="Header">
+    <w:name w:val="header"/>
+    <w:basedOn w:val="Normal"/>
+    <w:link w:val="HeaderChar"/>
+    <w:uiPriority w:val="99"/>
+    <w:unhideWhenUsed/>
+    <w:rsid w:val="00CC5329"/>
+    <w:pPr>
+      <w:tabs>
+        <w:tab w:val="center" w:pos="4536"/>
+        <w:tab w:val="right" w:pos="9072"/>
+      </w:tabs>
+      <w:spacing w:after="0" w:line="240" w:lineRule="auto"/>
+    </w:pPr>
+  </w:style>
+  <w:style w:type="character" w:customStyle="1" w:styleId="HeaderChar">
+    <w:name w:val="Header Char"/>
+    <w:basedOn w:val="DefaultParagraphFont"/>
+    <w:link w:val="Header"/>
+    <w:uiPriority w:val="99"/>
+    <w:rsid w:val="00CC5329"/>
+  </w:style>
+  <w:style w:type="paragraph" w:styleId="Footer">
+    <w:name w:val="footer"/>
+    <w:basedOn w:val="Normal"/>
+    <w:link w:val="FooterChar"/>
+    <w:uiPriority w:val="99"/>
+    <w:unhideWhenUsed/>
+    <w:rsid w:val="00CC5329"/>
+    <w:pPr>
+      <w:tabs>
+        <w:tab w:val="center" w:pos="4536"/>
+        <w:tab w:val="right" w:pos="9072"/>
+      </w:tabs>
+      <w:spacing w:after="0" w:line="240" w:lineRule="auto"/>
+    </w:pPr>
+  </w:style>
+  <w:style w:type="character" w:customStyle="1" w:styleId="FooterChar">
+    <w:name w:val="Footer Char"/>
+    <w:basedOn w:val="DefaultParagraphFont"/>
+    <w:link w:val="Footer"/>
+    <w:uiPriority w:val="99"/>
+    <w:rsid w:val="00CC5329"/>
+  </w:style>
 </w:styles>
 </file>
 

</xml_diff>